<commit_message>
Nuevos avances en el informe
</commit_message>
<xml_diff>
--- a/desafio2/Informe_DesafioII.docx
+++ b/desafio2/Informe_DesafioII.docx
@@ -925,7 +925,7 @@
           <w:b/>
           <w:bCs/>
         </w:rPr>
-        <w:t xml:space="preserve"> en alto nivel </w:t>
+        <w:t xml:space="preserve"> </w:t>
       </w:r>
       <w:r>
         <w:rPr>
@@ -1175,49 +1175,19 @@
         <w:rPr>
           <w:rFonts w:ascii="Times New Roman" w:hAnsi="Times New Roman" w:cs="Times New Roman"/>
         </w:rPr>
-        <w:t>Maneja la cantidad de combustible disponible en cada categoría</w:t>
-      </w:r>
-      <w:r>
-        <w:rPr>
-          <w:rFonts w:ascii="Times New Roman" w:hAnsi="Times New Roman" w:cs="Times New Roman"/>
-        </w:rPr>
-        <w:t xml:space="preserve"> este tiene una relación de asociación </w:t>
-      </w:r>
-      <w:r>
-        <w:rPr>
-          <w:rFonts w:ascii="Times New Roman" w:hAnsi="Times New Roman" w:cs="Times New Roman"/>
-        </w:rPr>
-        <w:t>con</w:t>
-      </w:r>
-      <w:r>
-        <w:rPr>
-          <w:rFonts w:ascii="Times New Roman" w:hAnsi="Times New Roman" w:cs="Times New Roman"/>
-        </w:rPr>
-        <w:t xml:space="preserve"> la clase</w:t>
-      </w:r>
-      <w:r>
-        <w:rPr>
-          <w:rFonts w:ascii="Times New Roman" w:hAnsi="Times New Roman" w:cs="Times New Roman"/>
-        </w:rPr>
-        <w:t xml:space="preserve"> surtidores</w:t>
-      </w:r>
-      <w:r>
-        <w:rPr>
-          <w:rFonts w:ascii="Times New Roman" w:hAnsi="Times New Roman" w:cs="Times New Roman"/>
-        </w:rPr>
-        <w:t xml:space="preserve">, con una cardinalidad de 1 a n, ya que un tanque </w:t>
-      </w:r>
-      <w:r>
-        <w:rPr>
-          <w:rFonts w:ascii="Times New Roman" w:hAnsi="Times New Roman" w:cs="Times New Roman"/>
-        </w:rPr>
-        <w:t>puede abastecer a varios surtidores</w:t>
-      </w:r>
-      <w:r>
-        <w:rPr>
-          <w:rFonts w:ascii="Times New Roman" w:hAnsi="Times New Roman" w:cs="Times New Roman"/>
-        </w:rPr>
-        <w:t>.</w:t>
+        <w:t xml:space="preserve">Maneja la cantidad de combustible disponible </w:t>
+      </w:r>
+      <w:r>
+        <w:rPr>
+          <w:rFonts w:ascii="Times New Roman" w:hAnsi="Times New Roman" w:cs="Times New Roman"/>
+        </w:rPr>
+        <w:t>de</w:t>
+      </w:r>
+      <w:r>
+        <w:rPr>
+          <w:rFonts w:ascii="Times New Roman" w:hAnsi="Times New Roman" w:cs="Times New Roman"/>
+        </w:rPr>
+        <w:t xml:space="preserve"> cada categoría</w:t>
       </w:r>
     </w:p>
     <w:p>
@@ -1379,6 +1349,38 @@
         <w:rPr>
           <w:rFonts w:ascii="Times New Roman" w:hAnsi="Times New Roman" w:cs="Times New Roman"/>
         </w:rPr>
+        <w:t>En este apartado, se ofrece una visión general de la lógica y estructura de las tareas mas importantes dentro del programa</w:t>
+      </w:r>
+      <w:r>
+        <w:rPr>
+          <w:rFonts w:ascii="Times New Roman" w:hAnsi="Times New Roman" w:cs="Times New Roman"/>
+        </w:rPr>
+        <w:t>, facilitando la comprensión de</w:t>
+      </w:r>
+      <w:r>
+        <w:rPr>
+          <w:rFonts w:ascii="Times New Roman" w:hAnsi="Times New Roman" w:cs="Times New Roman"/>
+        </w:rPr>
+        <w:t xml:space="preserve"> como se deben resolver las funcionalidades del programa, se explica de forma general</w:t>
+      </w:r>
+      <w:r>
+        <w:rPr>
+          <w:rFonts w:ascii="Times New Roman" w:hAnsi="Times New Roman" w:cs="Times New Roman"/>
+        </w:rPr>
+        <w:t xml:space="preserve"> que hace cada sección.</w:t>
+      </w:r>
+    </w:p>
+    <w:p>
+      <w:pPr>
+        <w:spacing w:line="480" w:lineRule="auto"/>
+        <w:rPr>
+          <w:rFonts w:ascii="Times New Roman" w:hAnsi="Times New Roman" w:cs="Times New Roman"/>
+        </w:rPr>
+      </w:pPr>
+      <w:r>
+        <w:rPr>
+          <w:rFonts w:ascii="Times New Roman" w:hAnsi="Times New Roman" w:cs="Times New Roman"/>
+        </w:rPr>
         <w:lastRenderedPageBreak/>
         <w:t>Dentro de la clase de red nacional se implementan las siguientes tareas</w:t>
       </w:r>
@@ -1558,7 +1560,31 @@
         <w:rPr>
           <w:rFonts w:ascii="Times New Roman" w:hAnsi="Times New Roman" w:cs="Times New Roman"/>
         </w:rPr>
-        <w:t xml:space="preserve">ctualiza los precios de cada tipo de combustible en todas las estaciones, basándose en la región a la que pertenece cada estación. </w:t>
+        <w:t xml:space="preserve">ctualiza los precios de cada tipo de combustible en todas las estaciones, </w:t>
+      </w:r>
+      <w:r>
+        <w:rPr>
+          <w:rFonts w:ascii="Times New Roman" w:hAnsi="Times New Roman" w:cs="Times New Roman"/>
+        </w:rPr>
+        <w:t xml:space="preserve">teniendo en </w:t>
+      </w:r>
+      <w:r>
+        <w:rPr>
+          <w:rFonts w:ascii="Times New Roman" w:hAnsi="Times New Roman" w:cs="Times New Roman"/>
+        </w:rPr>
+        <w:t>cuenta</w:t>
+      </w:r>
+      <w:r>
+        <w:rPr>
+          <w:rFonts w:ascii="Times New Roman" w:hAnsi="Times New Roman" w:cs="Times New Roman"/>
+        </w:rPr>
+        <w:t xml:space="preserve"> la</w:t>
+      </w:r>
+      <w:r>
+        <w:rPr>
+          <w:rFonts w:ascii="Times New Roman" w:hAnsi="Times New Roman" w:cs="Times New Roman"/>
+        </w:rPr>
+        <w:t xml:space="preserve"> región a la que pertenece cada estación. </w:t>
       </w:r>
     </w:p>
     <w:p>
@@ -1597,13 +1623,7 @@
         <w:rPr>
           <w:rFonts w:ascii="Times New Roman" w:hAnsi="Times New Roman" w:cs="Times New Roman"/>
         </w:rPr>
-        <w:t>Agregar</w:t>
-      </w:r>
-      <w:r>
-        <w:rPr>
-          <w:rFonts w:ascii="Times New Roman" w:hAnsi="Times New Roman" w:cs="Times New Roman"/>
-        </w:rPr>
-        <w:t xml:space="preserve"> </w:t>
+        <w:t xml:space="preserve">Agregar </w:t>
       </w:r>
       <w:r>
         <w:rPr>
@@ -1713,13 +1733,7 @@
         <w:rPr>
           <w:rFonts w:ascii="Times New Roman" w:hAnsi="Times New Roman" w:cs="Times New Roman"/>
         </w:rPr>
-        <w:t xml:space="preserve">: </w:t>
-      </w:r>
-      <w:r>
-        <w:rPr>
-          <w:rFonts w:ascii="Times New Roman" w:hAnsi="Times New Roman" w:cs="Times New Roman"/>
-        </w:rPr>
-        <w:t>permite marcar un surtidor como activo</w:t>
+        <w:t>: permite marcar un surtidor como activo</w:t>
       </w:r>
       <w:r>
         <w:rPr>
@@ -1996,7 +2010,19 @@
         <w:rPr>
           <w:rFonts w:ascii="Times New Roman" w:hAnsi="Times New Roman" w:cs="Times New Roman"/>
         </w:rPr>
-        <w:t>verifica que el volumen vendido mas el almacenado no sea menor al 95%</w:t>
+        <w:t xml:space="preserve">verifica que el volumen vendido </w:t>
+      </w:r>
+      <w:r>
+        <w:rPr>
+          <w:rFonts w:ascii="Times New Roman" w:hAnsi="Times New Roman" w:cs="Times New Roman"/>
+        </w:rPr>
+        <w:t>más</w:t>
+      </w:r>
+      <w:r>
+        <w:rPr>
+          <w:rFonts w:ascii="Times New Roman" w:hAnsi="Times New Roman" w:cs="Times New Roman"/>
+        </w:rPr>
+        <w:t xml:space="preserve"> el almacenado no sea menor al 95%</w:t>
       </w:r>
       <w:r>
         <w:rPr>
@@ -2081,6 +2107,92 @@
         <w:rPr>
           <w:rFonts w:ascii="Times New Roman" w:hAnsi="Times New Roman" w:cs="Times New Roman"/>
         </w:rPr>
+        <w:t>E</w:t>
+      </w:r>
+      <w:r>
+        <w:rPr>
+          <w:rFonts w:ascii="Times New Roman" w:hAnsi="Times New Roman" w:cs="Times New Roman"/>
+        </w:rPr>
+        <w:t>n este apartado se</w:t>
+      </w:r>
+      <w:r>
+        <w:rPr>
+          <w:rFonts w:ascii="Times New Roman" w:hAnsi="Times New Roman" w:cs="Times New Roman"/>
+        </w:rPr>
+        <w:t xml:space="preserve"> dan los detalles técnicos</w:t>
+      </w:r>
+      <w:r>
+        <w:rPr>
+          <w:rFonts w:ascii="Times New Roman" w:hAnsi="Times New Roman" w:cs="Times New Roman"/>
+        </w:rPr>
+        <w:t xml:space="preserve"> de forma general</w:t>
+      </w:r>
+      <w:r>
+        <w:rPr>
+          <w:rFonts w:ascii="Times New Roman" w:hAnsi="Times New Roman" w:cs="Times New Roman"/>
+        </w:rPr>
+        <w:t xml:space="preserve"> de los algoritmos que se </w:t>
+      </w:r>
+      <w:r>
+        <w:rPr>
+          <w:rFonts w:ascii="Times New Roman" w:hAnsi="Times New Roman" w:cs="Times New Roman"/>
+        </w:rPr>
+        <w:t>implementaron</w:t>
+      </w:r>
+      <w:r>
+        <w:rPr>
+          <w:rFonts w:ascii="Times New Roman" w:hAnsi="Times New Roman" w:cs="Times New Roman"/>
+        </w:rPr>
+        <w:t xml:space="preserve"> en el desarrollo de la </w:t>
+      </w:r>
+      <w:r>
+        <w:rPr>
+          <w:rFonts w:ascii="Times New Roman" w:hAnsi="Times New Roman" w:cs="Times New Roman"/>
+        </w:rPr>
+        <w:t>solución del problema</w:t>
+      </w:r>
+      <w:r>
+        <w:rPr>
+          <w:rFonts w:ascii="Times New Roman" w:hAnsi="Times New Roman" w:cs="Times New Roman"/>
+        </w:rPr>
+        <w:t xml:space="preserve">, además, </w:t>
+      </w:r>
+      <w:r>
+        <w:rPr>
+          <w:rFonts w:ascii="Times New Roman" w:hAnsi="Times New Roman" w:cs="Times New Roman"/>
+        </w:rPr>
+        <w:t>en el código se incluyen comentarios para aclarar el propósito de cada</w:t>
+      </w:r>
+      <w:r>
+        <w:rPr>
+          <w:rFonts w:ascii="Times New Roman" w:hAnsi="Times New Roman" w:cs="Times New Roman"/>
+        </w:rPr>
+        <w:t xml:space="preserve"> bloque y dar una visión mas completa </w:t>
+      </w:r>
+      <w:r>
+        <w:rPr>
+          <w:rFonts w:ascii="Times New Roman" w:hAnsi="Times New Roman" w:cs="Times New Roman"/>
+        </w:rPr>
+        <w:t>de los algoritmos al complementarse con las siguientes explicaciones</w:t>
+      </w:r>
+      <w:r>
+        <w:rPr>
+          <w:rFonts w:ascii="Times New Roman" w:hAnsi="Times New Roman" w:cs="Times New Roman"/>
+        </w:rPr>
+        <w:t>.</w:t>
+      </w:r>
+    </w:p>
+    <w:p>
+      <w:pPr>
+        <w:spacing w:line="480" w:lineRule="auto"/>
+        <w:rPr>
+          <w:rFonts w:ascii="Times New Roman" w:hAnsi="Times New Roman" w:cs="Times New Roman"/>
+        </w:rPr>
+      </w:pPr>
+      <w:r>
+        <w:rPr>
+          <w:rFonts w:ascii="Times New Roman" w:hAnsi="Times New Roman" w:cs="Times New Roman"/>
+        </w:rPr>
         <w:t>Los algoritmos que se implementan</w:t>
       </w:r>
       <w:r>
@@ -2100,6 +2212,41 @@
           <w:rFonts w:ascii="Times New Roman" w:hAnsi="Times New Roman" w:cs="Times New Roman"/>
         </w:rPr>
         <w:t>:</w:t>
+      </w:r>
+    </w:p>
+    <w:p>
+      <w:pPr>
+        <w:spacing w:line="480" w:lineRule="auto"/>
+        <w:rPr>
+          <w:rFonts w:ascii="Times New Roman" w:hAnsi="Times New Roman" w:cs="Times New Roman"/>
+        </w:rPr>
+      </w:pPr>
+      <w:r>
+        <w:rPr>
+          <w:rFonts w:ascii="Times New Roman" w:hAnsi="Times New Roman" w:cs="Times New Roman"/>
+          <w:highlight w:val="yellow"/>
+        </w:rPr>
+        <w:t>Ampliar esta explicación al tener los algoritmos terminados</w:t>
+      </w:r>
+      <w:r>
+        <w:rPr>
+          <w:rFonts w:ascii="Times New Roman" w:hAnsi="Times New Roman" w:cs="Times New Roman"/>
+        </w:rPr>
+        <w:t xml:space="preserve">, </w:t>
+      </w:r>
+      <w:r>
+        <w:rPr>
+          <w:rFonts w:ascii="Times New Roman" w:hAnsi="Times New Roman" w:cs="Times New Roman"/>
+          <w:highlight w:val="yellow"/>
+        </w:rPr>
+        <w:t xml:space="preserve">además </w:t>
+      </w:r>
+      <w:r>
+        <w:rPr>
+          <w:rFonts w:ascii="Times New Roman" w:hAnsi="Times New Roman" w:cs="Times New Roman"/>
+          <w:highlight w:val="yellow"/>
+        </w:rPr>
+        <w:t>documentar los algoritmos con lo que se hace paso a paso</w:t>
       </w:r>
     </w:p>
     <w:p>
@@ -2136,7 +2283,31 @@
         <w:rPr>
           <w:rFonts w:ascii="Times New Roman" w:hAnsi="Times New Roman" w:cs="Times New Roman"/>
         </w:rPr>
-        <w:t xml:space="preserve"> que hayan duplicados, luego </w:t>
+        <w:t xml:space="preserve"> que </w:t>
+      </w:r>
+      <w:r>
+        <w:rPr>
+          <w:rFonts w:ascii="Times New Roman" w:hAnsi="Times New Roman" w:cs="Times New Roman"/>
+        </w:rPr>
+        <w:t>haya</w:t>
+      </w:r>
+      <w:r>
+        <w:rPr>
+          <w:rFonts w:ascii="Times New Roman" w:hAnsi="Times New Roman" w:cs="Times New Roman"/>
+        </w:rPr>
+        <w:t xml:space="preserve"> </w:t>
+      </w:r>
+      <w:r>
+        <w:rPr>
+          <w:rFonts w:ascii="Times New Roman" w:hAnsi="Times New Roman" w:cs="Times New Roman"/>
+        </w:rPr>
+        <w:t xml:space="preserve">códigos </w:t>
+      </w:r>
+      <w:r>
+        <w:rPr>
+          <w:rFonts w:ascii="Times New Roman" w:hAnsi="Times New Roman" w:cs="Times New Roman"/>
+        </w:rPr>
+        <w:t xml:space="preserve">duplicados, luego </w:t>
       </w:r>
       <w:r>
         <w:rPr>
@@ -2215,6 +2386,7 @@
         <w:rPr>
           <w:rFonts w:ascii="Times New Roman" w:hAnsi="Times New Roman" w:cs="Times New Roman"/>
         </w:rPr>
+        <w:lastRenderedPageBreak/>
         <w:t xml:space="preserve">Eliminar una </w:t>
       </w:r>
       <w:r>
@@ -2335,7 +2507,6 @@
         <w:rPr>
           <w:rFonts w:ascii="Times New Roman" w:hAnsi="Times New Roman" w:cs="Times New Roman"/>
         </w:rPr>
-        <w:lastRenderedPageBreak/>
         <w:t>Agregar</w:t>
       </w:r>
       <w:r>
@@ -2408,7 +2579,7 @@
         <w:rPr>
           <w:rFonts w:ascii="Times New Roman" w:hAnsi="Times New Roman" w:cs="Times New Roman"/>
         </w:rPr>
-        <w:t xml:space="preserve">verificar </w:t>
+        <w:t xml:space="preserve">verifica </w:t>
       </w:r>
       <w:r>
         <w:rPr>
@@ -2433,31 +2604,86 @@
         <w:spacing w:line="480" w:lineRule="auto"/>
         <w:rPr>
           <w:rFonts w:ascii="Times New Roman" w:hAnsi="Times New Roman" w:cs="Times New Roman"/>
-          <w:highlight w:val="yellow"/>
-        </w:rPr>
-      </w:pPr>
-      <w:r>
-        <w:rPr>
-          <w:rFonts w:ascii="Times New Roman" w:hAnsi="Times New Roman" w:cs="Times New Roman"/>
-          <w:highlight w:val="yellow"/>
+        </w:rPr>
+      </w:pPr>
+      <w:r>
+        <w:rPr>
+          <w:rFonts w:ascii="Times New Roman" w:hAnsi="Times New Roman" w:cs="Times New Roman"/>
         </w:rPr>
         <w:t>Consultar el históri</w:t>
       </w:r>
       <w:r>
         <w:rPr>
           <w:rFonts w:ascii="Times New Roman" w:hAnsi="Times New Roman" w:cs="Times New Roman"/>
-          <w:highlight w:val="yellow"/>
         </w:rPr>
         <w:t>co</w:t>
       </w:r>
-    </w:p>
-    <w:p>
-      <w:pPr>
-        <w:pStyle w:val="Prrafodelista"/>
-        <w:rPr>
-          <w:rFonts w:ascii="Times New Roman" w:hAnsi="Times New Roman" w:cs="Times New Roman"/>
-        </w:rPr>
-      </w:pPr>
+      <w:r>
+        <w:rPr>
+          <w:rFonts w:ascii="Times New Roman" w:hAnsi="Times New Roman" w:cs="Times New Roman"/>
+        </w:rPr>
+        <w:t>:</w:t>
+      </w:r>
+      <w:r>
+        <w:rPr>
+          <w:rFonts w:ascii="Times New Roman" w:hAnsi="Times New Roman" w:cs="Times New Roman"/>
+        </w:rPr>
+        <w:t xml:space="preserve"> </w:t>
+      </w:r>
+      <w:r>
+        <w:rPr>
+          <w:rFonts w:ascii="Times New Roman" w:hAnsi="Times New Roman" w:cs="Times New Roman"/>
+        </w:rPr>
+        <w:t xml:space="preserve">se debe seleccionar la estación de la cual desea ver </w:t>
+      </w:r>
+      <w:r>
+        <w:rPr>
+          <w:rFonts w:ascii="Times New Roman" w:hAnsi="Times New Roman" w:cs="Times New Roman"/>
+        </w:rPr>
+        <w:t>el historial de las ventas</w:t>
+      </w:r>
+      <w:r>
+        <w:rPr>
+          <w:rFonts w:ascii="Times New Roman" w:hAnsi="Times New Roman" w:cs="Times New Roman"/>
+        </w:rPr>
+        <w:t>,</w:t>
+      </w:r>
+      <w:r>
+        <w:rPr>
+          <w:rFonts w:ascii="Times New Roman" w:hAnsi="Times New Roman" w:cs="Times New Roman"/>
+        </w:rPr>
+        <w:t xml:space="preserve"> </w:t>
+      </w:r>
+      <w:r>
+        <w:rPr>
+          <w:rFonts w:ascii="Times New Roman" w:hAnsi="Times New Roman" w:cs="Times New Roman"/>
+        </w:rPr>
+        <w:t xml:space="preserve">el cual </w:t>
+      </w:r>
+      <w:r>
+        <w:rPr>
+          <w:rFonts w:ascii="Times New Roman" w:hAnsi="Times New Roman" w:cs="Times New Roman"/>
+        </w:rPr>
+        <w:t xml:space="preserve">es un arreglo </w:t>
+      </w:r>
+      <w:r>
+        <w:rPr>
+          <w:rFonts w:ascii="Times New Roman" w:hAnsi="Times New Roman" w:cs="Times New Roman"/>
+        </w:rPr>
+        <w:t>donde se almacena cada venta con sus respectivos detalles</w:t>
+      </w:r>
+      <w:r>
+        <w:rPr>
+          <w:rFonts w:ascii="Times New Roman" w:hAnsi="Times New Roman" w:cs="Times New Roman"/>
+        </w:rPr>
+        <w:t xml:space="preserve">, se recorre dicho arreglo y se </w:t>
+      </w:r>
+      <w:r>
+        <w:rPr>
+          <w:rFonts w:ascii="Times New Roman" w:hAnsi="Times New Roman" w:cs="Times New Roman"/>
+        </w:rPr>
+        <w:t>muestran los datos de manera ordenada</w:t>
+      </w:r>
     </w:p>
     <w:p>
       <w:pPr>
@@ -2532,15 +2758,61 @@
         <w:spacing w:line="480" w:lineRule="auto"/>
         <w:rPr>
           <w:rFonts w:ascii="Times New Roman" w:hAnsi="Times New Roman" w:cs="Times New Roman"/>
-          <w:highlight w:val="yellow"/>
-        </w:rPr>
-      </w:pPr>
-      <w:r>
-        <w:rPr>
-          <w:rFonts w:ascii="Times New Roman" w:hAnsi="Times New Roman" w:cs="Times New Roman"/>
-          <w:highlight w:val="yellow"/>
+        </w:rPr>
+      </w:pPr>
+      <w:r>
+        <w:rPr>
+          <w:rFonts w:ascii="Times New Roman" w:hAnsi="Times New Roman" w:cs="Times New Roman"/>
         </w:rPr>
         <w:t>Asignar la capacidad del tanque</w:t>
+      </w:r>
+      <w:r>
+        <w:rPr>
+          <w:rFonts w:ascii="Times New Roman" w:hAnsi="Times New Roman" w:cs="Times New Roman"/>
+        </w:rPr>
+        <w:t>:</w:t>
+      </w:r>
+      <w:r>
+        <w:rPr>
+          <w:rFonts w:ascii="Times New Roman" w:hAnsi="Times New Roman" w:cs="Times New Roman"/>
+        </w:rPr>
+        <w:t xml:space="preserve"> </w:t>
+      </w:r>
+      <w:r>
+        <w:rPr>
+          <w:rFonts w:ascii="Times New Roman" w:hAnsi="Times New Roman" w:cs="Times New Roman"/>
+        </w:rPr>
+        <w:t xml:space="preserve">se usa una función </w:t>
+      </w:r>
+      <w:r>
+        <w:rPr>
+          <w:rFonts w:ascii="Times New Roman" w:hAnsi="Times New Roman" w:cs="Times New Roman"/>
+        </w:rPr>
+        <w:t xml:space="preserve">para generar un valor aleatorio entre 100 y 200 litros </w:t>
+      </w:r>
+      <w:r>
+        <w:rPr>
+          <w:rFonts w:ascii="Times New Roman" w:hAnsi="Times New Roman" w:cs="Times New Roman"/>
+        </w:rPr>
+        <w:t>para cada tipo de combustible y estos valores se almacenan</w:t>
+      </w:r>
+      <w:r>
+        <w:rPr>
+          <w:rFonts w:ascii="Times New Roman" w:hAnsi="Times New Roman" w:cs="Times New Roman"/>
+        </w:rPr>
+        <w:t xml:space="preserve"> en la</w:t>
+      </w:r>
+      <w:r>
+        <w:rPr>
+          <w:rFonts w:ascii="Times New Roman" w:hAnsi="Times New Roman" w:cs="Times New Roman"/>
+        </w:rPr>
+        <w:t xml:space="preserve"> capacidad de </w:t>
+      </w:r>
+      <w:r>
+        <w:rPr>
+          <w:rFonts w:ascii="Times New Roman" w:hAnsi="Times New Roman" w:cs="Times New Roman"/>
+        </w:rPr>
+        <w:t>cada categoría del tanque.</w:t>
       </w:r>
     </w:p>
     <w:p>
@@ -2568,6 +2840,7 @@
         <w:rPr>
           <w:rFonts w:ascii="Times New Roman" w:hAnsi="Times New Roman" w:cs="Times New Roman"/>
         </w:rPr>
+        <w:lastRenderedPageBreak/>
         <w:t>Simulación de ventas</w:t>
       </w:r>
       <w:r>
@@ -2575,6 +2848,66 @@
           <w:rFonts w:ascii="Times New Roman" w:hAnsi="Times New Roman" w:cs="Times New Roman"/>
         </w:rPr>
         <w:t>:</w:t>
+      </w:r>
+      <w:r>
+        <w:rPr>
+          <w:rFonts w:ascii="Times New Roman" w:hAnsi="Times New Roman" w:cs="Times New Roman"/>
+        </w:rPr>
+        <w:t xml:space="preserve"> </w:t>
+      </w:r>
+      <w:r>
+        <w:rPr>
+          <w:rFonts w:ascii="Times New Roman" w:hAnsi="Times New Roman" w:cs="Times New Roman"/>
+        </w:rPr>
+        <w:t>se usa una</w:t>
+      </w:r>
+      <w:r>
+        <w:rPr>
+          <w:rFonts w:ascii="Times New Roman" w:hAnsi="Times New Roman" w:cs="Times New Roman"/>
+        </w:rPr>
+        <w:t xml:space="preserve"> función</w:t>
+      </w:r>
+      <w:r>
+        <w:rPr>
+          <w:rFonts w:ascii="Times New Roman" w:hAnsi="Times New Roman" w:cs="Times New Roman"/>
+        </w:rPr>
+        <w:t xml:space="preserve"> </w:t>
+      </w:r>
+      <w:r>
+        <w:rPr>
+          <w:rFonts w:ascii="Times New Roman" w:hAnsi="Times New Roman" w:cs="Times New Roman"/>
+        </w:rPr>
+        <w:t>para generar un valor aleatorio</w:t>
+      </w:r>
+      <w:r>
+        <w:rPr>
+          <w:rFonts w:ascii="Times New Roman" w:hAnsi="Times New Roman" w:cs="Times New Roman"/>
+        </w:rPr>
+        <w:t xml:space="preserve"> de </w:t>
+      </w:r>
+      <w:r>
+        <w:rPr>
+          <w:rFonts w:ascii="Times New Roman" w:hAnsi="Times New Roman" w:cs="Times New Roman"/>
+        </w:rPr>
+        <w:t xml:space="preserve">generación aleatoria para seleccionar un surtidor activo y </w:t>
+      </w:r>
+      <w:r>
+        <w:rPr>
+          <w:rFonts w:ascii="Times New Roman" w:hAnsi="Times New Roman" w:cs="Times New Roman"/>
+        </w:rPr>
+        <w:t xml:space="preserve">para determinar la cantidad de litros vendidos, reduce la cantidad de combustible </w:t>
+      </w:r>
+      <w:r>
+        <w:rPr>
+          <w:rFonts w:ascii="Times New Roman" w:hAnsi="Times New Roman" w:cs="Times New Roman"/>
+        </w:rPr>
+        <w:t>de la categoría correspondiente a la venta</w:t>
+      </w:r>
+      <w:r>
+        <w:rPr>
+          <w:rFonts w:ascii="Times New Roman" w:hAnsi="Times New Roman" w:cs="Times New Roman"/>
+        </w:rPr>
+        <w:t xml:space="preserve">, actualiza el registro de ventas del surtidor </w:t>
       </w:r>
     </w:p>
     <w:p>
@@ -4098,6 +4431,7 @@
   <w:style w:type="character" w:default="1" w:styleId="Fuentedeprrafopredeter">
     <w:name w:val="Default Paragraph Font"/>
     <w:uiPriority w:val="1"/>
+    <w:semiHidden/>
     <w:unhideWhenUsed/>
   </w:style>
   <w:style w:type="table" w:default="1" w:styleId="Tablanormal">

</xml_diff>

<commit_message>
Informe final y diagrama de clases
Signed-off-by: Karen Mazo <jinneth.mazo@udea.edu.co>
</commit_message>
<xml_diff>
--- a/desafio2/Informe_DesafioII.docx
+++ b/desafio2/Informe_DesafioII.docx
@@ -181,7 +181,7 @@
         <w:pStyle w:val="Prrafodelista"/>
         <w:numPr>
           <w:ilvl w:val="0"/>
-          <w:numId w:val="2"/>
+          <w:numId w:val="6"/>
         </w:numPr>
         <w:jc w:val="center"/>
         <w:rPr>
@@ -1345,11 +1345,40 @@
           <w:rFonts w:ascii="Times New Roman" w:hAnsi="Times New Roman" w:cs="Times New Roman"/>
         </w:rPr>
       </w:pPr>
-      <w:r>
-        <w:rPr>
-          <w:rFonts w:ascii="Times New Roman" w:hAnsi="Times New Roman" w:cs="Times New Roman"/>
-        </w:rPr>
-        <w:t>En este apartado, se ofrece una visión general de la lógica y estructura de las tareas mas importantes dentro del programa</w:t>
+    </w:p>
+    <w:p>
+      <w:pPr>
+        <w:spacing w:line="480" w:lineRule="auto"/>
+        <w:rPr>
+          <w:rFonts w:ascii="Times New Roman" w:hAnsi="Times New Roman" w:cs="Times New Roman"/>
+        </w:rPr>
+      </w:pPr>
+    </w:p>
+    <w:p>
+      <w:pPr>
+        <w:spacing w:line="480" w:lineRule="auto"/>
+        <w:rPr>
+          <w:rFonts w:ascii="Times New Roman" w:hAnsi="Times New Roman" w:cs="Times New Roman"/>
+        </w:rPr>
+      </w:pPr>
+      <w:r>
+        <w:rPr>
+          <w:rFonts w:ascii="Times New Roman" w:hAnsi="Times New Roman" w:cs="Times New Roman"/>
+        </w:rPr>
+        <w:lastRenderedPageBreak/>
+        <w:t xml:space="preserve">En este apartado, se ofrece una visión general de la lógica y estructura de las tareas </w:t>
+      </w:r>
+      <w:r>
+        <w:rPr>
+          <w:rFonts w:ascii="Times New Roman" w:hAnsi="Times New Roman" w:cs="Times New Roman"/>
+        </w:rPr>
+        <w:t>más</w:t>
+      </w:r>
+      <w:r>
+        <w:rPr>
+          <w:rFonts w:ascii="Times New Roman" w:hAnsi="Times New Roman" w:cs="Times New Roman"/>
+        </w:rPr>
+        <w:t xml:space="preserve"> importantes dentro del programa</w:t>
       </w:r>
       <w:r>
         <w:rPr>
@@ -1361,7 +1390,19 @@
         <w:rPr>
           <w:rFonts w:ascii="Times New Roman" w:hAnsi="Times New Roman" w:cs="Times New Roman"/>
         </w:rPr>
-        <w:t xml:space="preserve"> como se deben resolver las funcionalidades del programa, se explica de forma general</w:t>
+        <w:t xml:space="preserve"> </w:t>
+      </w:r>
+      <w:r>
+        <w:rPr>
+          <w:rFonts w:ascii="Times New Roman" w:hAnsi="Times New Roman" w:cs="Times New Roman"/>
+        </w:rPr>
+        <w:t>cómo</w:t>
+      </w:r>
+      <w:r>
+        <w:rPr>
+          <w:rFonts w:ascii="Times New Roman" w:hAnsi="Times New Roman" w:cs="Times New Roman"/>
+        </w:rPr>
+        <w:t xml:space="preserve"> se deben resolver las funcionalidades del programa, se explica de forma general</w:t>
       </w:r>
       <w:r>
         <w:rPr>
@@ -1381,7 +1422,6 @@
         <w:rPr>
           <w:rFonts w:ascii="Times New Roman" w:hAnsi="Times New Roman" w:cs="Times New Roman"/>
         </w:rPr>
-        <w:lastRenderedPageBreak/>
         <w:t>Dentro de la clase de red nacional se implementan las siguientes tareas</w:t>
       </w:r>
       <w:r>
@@ -1653,7 +1693,31 @@
         <w:rPr>
           <w:rFonts w:ascii="Times New Roman" w:hAnsi="Times New Roman" w:cs="Times New Roman"/>
         </w:rPr>
-        <w:t>, con da</w:t>
+        <w:t xml:space="preserve">, </w:t>
+      </w:r>
+      <w:r>
+        <w:rPr>
+          <w:rFonts w:ascii="Times New Roman" w:hAnsi="Times New Roman" w:cs="Times New Roman"/>
+        </w:rPr>
+        <w:t xml:space="preserve">verifica que no esté repetido </w:t>
+      </w:r>
+      <w:r>
+        <w:rPr>
+          <w:rFonts w:ascii="Times New Roman" w:hAnsi="Times New Roman" w:cs="Times New Roman"/>
+        </w:rPr>
+        <w:t xml:space="preserve">el </w:t>
+      </w:r>
+      <w:r>
+        <w:rPr>
+          <w:rFonts w:ascii="Times New Roman" w:hAnsi="Times New Roman" w:cs="Times New Roman"/>
+        </w:rPr>
+        <w:t xml:space="preserve">código, agrega </w:t>
+      </w:r>
+      <w:r>
+        <w:rPr>
+          <w:rFonts w:ascii="Times New Roman" w:hAnsi="Times New Roman" w:cs="Times New Roman"/>
+        </w:rPr>
+        <w:t>da</w:t>
       </w:r>
       <w:r>
         <w:rPr>
@@ -1666,6 +1730,12 @@
           <w:rFonts w:ascii="Times New Roman" w:hAnsi="Times New Roman" w:cs="Times New Roman"/>
         </w:rPr>
         <w:t>os como el código y el modelo.</w:t>
+      </w:r>
+      <w:r>
+        <w:rPr>
+          <w:rFonts w:ascii="Times New Roman" w:hAnsi="Times New Roman" w:cs="Times New Roman"/>
+        </w:rPr>
+        <w:t xml:space="preserve"> El código lo construye dependiendo de la estación y de la nave a la que pertenece el surtidor.</w:t>
       </w:r>
     </w:p>
     <w:p>
@@ -1696,19 +1766,13 @@
         <w:rPr>
           <w:rFonts w:ascii="Times New Roman" w:hAnsi="Times New Roman" w:cs="Times New Roman"/>
         </w:rPr>
-        <w:t xml:space="preserve"> un surtidor solo si esta </w:t>
-      </w:r>
-      <w:r>
-        <w:rPr>
-          <w:rFonts w:ascii="Times New Roman" w:hAnsi="Times New Roman" w:cs="Times New Roman"/>
-        </w:rPr>
-        <w:t>inactivo</w:t>
-      </w:r>
-      <w:r>
-        <w:rPr>
-          <w:rFonts w:ascii="Times New Roman" w:hAnsi="Times New Roman" w:cs="Times New Roman"/>
-        </w:rPr>
-        <w:t>.</w:t>
+        <w:t xml:space="preserve"> un surtidor </w:t>
+      </w:r>
+      <w:r>
+        <w:rPr>
+          <w:rFonts w:ascii="Times New Roman" w:hAnsi="Times New Roman" w:cs="Times New Roman"/>
+        </w:rPr>
+        <w:t>y las ventas asociadas a ese surtidor.</w:t>
       </w:r>
     </w:p>
     <w:p>
@@ -1739,13 +1803,37 @@
         <w:rPr>
           <w:rFonts w:ascii="Times New Roman" w:hAnsi="Times New Roman" w:cs="Times New Roman"/>
         </w:rPr>
-        <w:t xml:space="preserve">, </w:t>
-      </w:r>
-      <w:r>
-        <w:rPr>
-          <w:rFonts w:ascii="Times New Roman" w:hAnsi="Times New Roman" w:cs="Times New Roman"/>
-        </w:rPr>
-        <w:t>para manejar su estado operativo.</w:t>
+        <w:t xml:space="preserve"> si esta desactivado si ya est</w:t>
+      </w:r>
+      <w:r>
+        <w:rPr>
+          <w:rFonts w:ascii="Times New Roman" w:hAnsi="Times New Roman" w:cs="Times New Roman"/>
+        </w:rPr>
+        <w:t>á activo no cambia su estado</w:t>
+      </w:r>
+      <w:r>
+        <w:rPr>
+          <w:rFonts w:ascii="Times New Roman" w:hAnsi="Times New Roman" w:cs="Times New Roman"/>
+        </w:rPr>
+        <w:t>,</w:t>
+      </w:r>
+      <w:r>
+        <w:rPr>
+          <w:rFonts w:ascii="Times New Roman" w:hAnsi="Times New Roman" w:cs="Times New Roman"/>
+        </w:rPr>
+        <w:t xml:space="preserve"> se hace con el fin de</w:t>
+      </w:r>
+      <w:r>
+        <w:rPr>
+          <w:rFonts w:ascii="Times New Roman" w:hAnsi="Times New Roman" w:cs="Times New Roman"/>
+        </w:rPr>
+        <w:t xml:space="preserve"> </w:t>
+      </w:r>
+      <w:r>
+        <w:rPr>
+          <w:rFonts w:ascii="Times New Roman" w:hAnsi="Times New Roman" w:cs="Times New Roman"/>
+        </w:rPr>
+        <w:t>manejar su estado operativo.</w:t>
       </w:r>
     </w:p>
     <w:p>
@@ -1764,7 +1852,38 @@
         <w:rPr>
           <w:rFonts w:ascii="Times New Roman" w:hAnsi="Times New Roman" w:cs="Times New Roman"/>
         </w:rPr>
-        <w:t>Desactivar surtidor: permite marcar un surtidor como inactivo, para manejar su estado operativo.</w:t>
+        <w:lastRenderedPageBreak/>
+        <w:t>Desactivar surtidor: permite marcar un surtidor como inactivo</w:t>
+      </w:r>
+      <w:r>
+        <w:rPr>
+          <w:rFonts w:ascii="Times New Roman" w:hAnsi="Times New Roman" w:cs="Times New Roman"/>
+        </w:rPr>
+        <w:t xml:space="preserve"> si </w:t>
+      </w:r>
+      <w:r>
+        <w:rPr>
+          <w:rFonts w:ascii="Times New Roman" w:hAnsi="Times New Roman" w:cs="Times New Roman"/>
+        </w:rPr>
+        <w:t>está activo si ya está inactivo no cambia su estado</w:t>
+      </w:r>
+      <w:r>
+        <w:rPr>
+          <w:rFonts w:ascii="Times New Roman" w:hAnsi="Times New Roman" w:cs="Times New Roman"/>
+        </w:rPr>
+        <w:t xml:space="preserve">, </w:t>
+      </w:r>
+      <w:r>
+        <w:rPr>
+          <w:rFonts w:ascii="Times New Roman" w:hAnsi="Times New Roman" w:cs="Times New Roman"/>
+        </w:rPr>
+        <w:t xml:space="preserve">se hace con el fin de </w:t>
+      </w:r>
+      <w:r>
+        <w:rPr>
+          <w:rFonts w:ascii="Times New Roman" w:hAnsi="Times New Roman" w:cs="Times New Roman"/>
+        </w:rPr>
+        <w:t>manejar su estado operativo.</w:t>
       </w:r>
     </w:p>
     <w:p>
@@ -1783,7 +1902,13 @@
         <w:rPr>
           <w:rFonts w:ascii="Times New Roman" w:hAnsi="Times New Roman" w:cs="Times New Roman"/>
         </w:rPr>
-        <w:t>Consultar histórico: permite acceder al historial de ventas de un surtidor especifico</w:t>
+        <w:t>Consultar histórico: permite acceder al historial de ventas de un surtidor especific</w:t>
+      </w:r>
+      <w:r>
+        <w:rPr>
+          <w:rFonts w:ascii="Times New Roman" w:hAnsi="Times New Roman" w:cs="Times New Roman"/>
+        </w:rPr>
+        <w:t>o</w:t>
       </w:r>
       <w:r>
         <w:rPr>
@@ -1820,7 +1945,19 @@
         <w:rPr>
           <w:rFonts w:ascii="Times New Roman" w:hAnsi="Times New Roman" w:cs="Times New Roman"/>
         </w:rPr>
-        <w:t>y las separa por cada tipo de combustible</w:t>
+        <w:t>y separa</w:t>
+      </w:r>
+      <w:r>
+        <w:rPr>
+          <w:rFonts w:ascii="Times New Roman" w:hAnsi="Times New Roman" w:cs="Times New Roman"/>
+        </w:rPr>
+        <w:t xml:space="preserve"> los litros vendidos</w:t>
+      </w:r>
+      <w:r>
+        <w:rPr>
+          <w:rFonts w:ascii="Times New Roman" w:hAnsi="Times New Roman" w:cs="Times New Roman"/>
+        </w:rPr>
+        <w:t xml:space="preserve"> por tipo de combustible</w:t>
       </w:r>
       <w:r>
         <w:rPr>
@@ -1845,7 +1982,6 @@
         <w:rPr>
           <w:rFonts w:ascii="Times New Roman" w:hAnsi="Times New Roman" w:cs="Times New Roman"/>
         </w:rPr>
-        <w:lastRenderedPageBreak/>
         <w:t xml:space="preserve">Simular venta: </w:t>
       </w:r>
       <w:r>
@@ -1888,37 +2024,13 @@
         <w:rPr>
           <w:rFonts w:ascii="Times New Roman" w:hAnsi="Times New Roman" w:cs="Times New Roman"/>
         </w:rPr>
-        <w:t>litros, actualiza</w:t>
-      </w:r>
-      <w:r>
-        <w:rPr>
-          <w:rFonts w:ascii="Times New Roman" w:hAnsi="Times New Roman" w:cs="Times New Roman"/>
-        </w:rPr>
-        <w:t xml:space="preserve"> </w:t>
-      </w:r>
-      <w:r>
-        <w:rPr>
-          <w:rFonts w:ascii="Times New Roman" w:hAnsi="Times New Roman" w:cs="Times New Roman"/>
-        </w:rPr>
-        <w:t xml:space="preserve">los datos </w:t>
-      </w:r>
-      <w:r>
-        <w:rPr>
-          <w:rFonts w:ascii="Times New Roman" w:hAnsi="Times New Roman" w:cs="Times New Roman"/>
-        </w:rPr>
-        <w:t>del tanque</w:t>
-      </w:r>
-      <w:r>
-        <w:rPr>
-          <w:rFonts w:ascii="Times New Roman" w:hAnsi="Times New Roman" w:cs="Times New Roman"/>
-        </w:rPr>
-        <w:t xml:space="preserve"> </w:t>
-      </w:r>
-      <w:r>
-        <w:rPr>
-          <w:rFonts w:ascii="Times New Roman" w:hAnsi="Times New Roman" w:cs="Times New Roman"/>
-        </w:rPr>
-        <w:t xml:space="preserve">y de las ventas, </w:t>
+        <w:t>litros</w:t>
+      </w:r>
+      <w:r>
+        <w:rPr>
+          <w:rFonts w:ascii="Times New Roman" w:hAnsi="Times New Roman" w:cs="Times New Roman"/>
+        </w:rPr>
+        <w:t xml:space="preserve">, </w:t>
       </w:r>
       <w:r>
         <w:rPr>
@@ -2010,40 +2122,19 @@
         <w:rPr>
           <w:rFonts w:ascii="Times New Roman" w:hAnsi="Times New Roman" w:cs="Times New Roman"/>
         </w:rPr>
-        <w:t xml:space="preserve">verifica que el volumen vendido </w:t>
-      </w:r>
-      <w:r>
-        <w:rPr>
-          <w:rFonts w:ascii="Times New Roman" w:hAnsi="Times New Roman" w:cs="Times New Roman"/>
-        </w:rPr>
-        <w:t>más</w:t>
-      </w:r>
-      <w:r>
-        <w:rPr>
-          <w:rFonts w:ascii="Times New Roman" w:hAnsi="Times New Roman" w:cs="Times New Roman"/>
-        </w:rPr>
-        <w:t xml:space="preserve"> el almacenado no sea menor al 95%</w:t>
-      </w:r>
-      <w:r>
-        <w:rPr>
-          <w:rFonts w:ascii="Times New Roman" w:hAnsi="Times New Roman" w:cs="Times New Roman"/>
-        </w:rPr>
-        <w:t xml:space="preserve"> de la capacidad original.</w:t>
-      </w:r>
-    </w:p>
-    <w:p>
-      <w:pPr>
-        <w:spacing w:line="480" w:lineRule="auto"/>
-        <w:rPr>
-          <w:rFonts w:ascii="Times New Roman" w:hAnsi="Times New Roman" w:cs="Times New Roman"/>
-        </w:rPr>
-      </w:pPr>
-      <w:r>
-        <w:rPr>
-          <w:rFonts w:ascii="Times New Roman" w:hAnsi="Times New Roman" w:cs="Times New Roman"/>
-          <w:highlight w:val="yellow"/>
-        </w:rPr>
-        <w:t>gestión automática de todos los códigos en el sistema</w:t>
+        <w:t>compara lo vendido</w:t>
+      </w:r>
+      <w:r>
+        <w:rPr>
+          <w:rFonts w:ascii="Times New Roman" w:hAnsi="Times New Roman" w:cs="Times New Roman"/>
+        </w:rPr>
+        <w:t xml:space="preserve"> y lo almacenado </w:t>
+      </w:r>
+      <w:r>
+        <w:rPr>
+          <w:rFonts w:ascii="Times New Roman" w:hAnsi="Times New Roman" w:cs="Times New Roman"/>
+        </w:rPr>
+        <w:t>con respecto a la capacidad original del tanque.</w:t>
       </w:r>
     </w:p>
     <w:p>
@@ -2131,7 +2222,19 @@
         <w:rPr>
           <w:rFonts w:ascii="Times New Roman" w:hAnsi="Times New Roman" w:cs="Times New Roman"/>
         </w:rPr>
-        <w:t xml:space="preserve"> de los algoritmos que se </w:t>
+        <w:t xml:space="preserve"> de los algoritmos</w:t>
+      </w:r>
+      <w:r>
+        <w:rPr>
+          <w:rFonts w:ascii="Times New Roman" w:hAnsi="Times New Roman" w:cs="Times New Roman"/>
+        </w:rPr>
+        <w:t xml:space="preserve"> más importantes</w:t>
+      </w:r>
+      <w:r>
+        <w:rPr>
+          <w:rFonts w:ascii="Times New Roman" w:hAnsi="Times New Roman" w:cs="Times New Roman"/>
+        </w:rPr>
+        <w:t xml:space="preserve"> que se </w:t>
       </w:r>
       <w:r>
         <w:rPr>
@@ -2167,7 +2270,19 @@
         <w:rPr>
           <w:rFonts w:ascii="Times New Roman" w:hAnsi="Times New Roman" w:cs="Times New Roman"/>
         </w:rPr>
-        <w:t xml:space="preserve"> bloque y dar una visión mas completa </w:t>
+        <w:t xml:space="preserve"> bloque y dar una visión </w:t>
+      </w:r>
+      <w:r>
+        <w:rPr>
+          <w:rFonts w:ascii="Times New Roman" w:hAnsi="Times New Roman" w:cs="Times New Roman"/>
+        </w:rPr>
+        <w:t>más</w:t>
+      </w:r>
+      <w:r>
+        <w:rPr>
+          <w:rFonts w:ascii="Times New Roman" w:hAnsi="Times New Roman" w:cs="Times New Roman"/>
+        </w:rPr>
+        <w:t xml:space="preserve"> completa </w:t>
       </w:r>
       <w:r>
         <w:rPr>
@@ -2212,41 +2327,6 @@
           <w:rFonts w:ascii="Times New Roman" w:hAnsi="Times New Roman" w:cs="Times New Roman"/>
         </w:rPr>
         <w:t>:</w:t>
-      </w:r>
-    </w:p>
-    <w:p>
-      <w:pPr>
-        <w:spacing w:line="480" w:lineRule="auto"/>
-        <w:rPr>
-          <w:rFonts w:ascii="Times New Roman" w:hAnsi="Times New Roman" w:cs="Times New Roman"/>
-        </w:rPr>
-      </w:pPr>
-      <w:r>
-        <w:rPr>
-          <w:rFonts w:ascii="Times New Roman" w:hAnsi="Times New Roman" w:cs="Times New Roman"/>
-          <w:highlight w:val="yellow"/>
-        </w:rPr>
-        <w:t>Ampliar esta explicación al tener los algoritmos terminados</w:t>
-      </w:r>
-      <w:r>
-        <w:rPr>
-          <w:rFonts w:ascii="Times New Roman" w:hAnsi="Times New Roman" w:cs="Times New Roman"/>
-        </w:rPr>
-        <w:t xml:space="preserve">, </w:t>
-      </w:r>
-      <w:r>
-        <w:rPr>
-          <w:rFonts w:ascii="Times New Roman" w:hAnsi="Times New Roman" w:cs="Times New Roman"/>
-          <w:highlight w:val="yellow"/>
-        </w:rPr>
-        <w:t xml:space="preserve">además </w:t>
-      </w:r>
-      <w:r>
-        <w:rPr>
-          <w:rFonts w:ascii="Times New Roman" w:hAnsi="Times New Roman" w:cs="Times New Roman"/>
-          <w:highlight w:val="yellow"/>
-        </w:rPr>
-        <w:t>documentar los algoritmos con lo que se hace paso a paso</w:t>
       </w:r>
     </w:p>
     <w:p>
@@ -2429,7 +2509,19 @@
         <w:rPr>
           <w:rFonts w:ascii="Times New Roman" w:hAnsi="Times New Roman" w:cs="Times New Roman"/>
         </w:rPr>
-        <w:t>reajusta el tamaño del arreglo de estaciones.</w:t>
+        <w:t>reajusta el tamaño del arreglo de estaciones</w:t>
+      </w:r>
+      <w:r>
+        <w:rPr>
+          <w:rFonts w:ascii="Times New Roman" w:hAnsi="Times New Roman" w:cs="Times New Roman"/>
+        </w:rPr>
+        <w:t xml:space="preserve"> si es necesario</w:t>
+      </w:r>
+      <w:r>
+        <w:rPr>
+          <w:rFonts w:ascii="Times New Roman" w:hAnsi="Times New Roman" w:cs="Times New Roman"/>
+        </w:rPr>
+        <w:t>.</w:t>
       </w:r>
     </w:p>
     <w:p>
@@ -2478,18 +2570,8 @@
         <w:rPr>
           <w:rFonts w:ascii="Times New Roman" w:hAnsi="Times New Roman" w:cs="Times New Roman"/>
         </w:rPr>
-        <w:t>, recorre todas las estaciones para aplicar los precios.</w:t>
-      </w:r>
-    </w:p>
-    <w:p>
-      <w:pPr>
-        <w:pStyle w:val="Prrafodelista"/>
-        <w:spacing w:line="480" w:lineRule="auto"/>
-        <w:ind w:left="0"/>
-        <w:rPr>
-          <w:rFonts w:ascii="Times New Roman" w:hAnsi="Times New Roman" w:cs="Times New Roman"/>
-        </w:rPr>
-      </w:pPr>
+        <w:t>.</w:t>
+      </w:r>
     </w:p>
     <w:p>
       <w:pPr>
@@ -2528,22 +2610,74 @@
         <w:rPr>
           <w:rFonts w:ascii="Times New Roman" w:hAnsi="Times New Roman" w:cs="Times New Roman"/>
         </w:rPr>
-        <w:t>a</w:t>
-      </w:r>
-      <w:r>
-        <w:rPr>
-          <w:rFonts w:ascii="Times New Roman" w:hAnsi="Times New Roman" w:cs="Times New Roman"/>
-        </w:rPr>
-        <w:t>grega el nuevo surtidor al arreglo dinámico de surtidores, ajustando su tamaño si es necesario.</w:t>
-      </w:r>
-    </w:p>
-    <w:p>
-      <w:pPr>
-        <w:pStyle w:val="Prrafodelista"/>
-        <w:rPr>
-          <w:rFonts w:ascii="Times New Roman" w:hAnsi="Times New Roman" w:cs="Times New Roman"/>
-        </w:rPr>
-      </w:pPr>
+        <w:t xml:space="preserve">se pide el código de la estación y de la nave a la cual desea que </w:t>
+      </w:r>
+      <w:r>
+        <w:rPr>
+          <w:rFonts w:ascii="Times New Roman" w:hAnsi="Times New Roman" w:cs="Times New Roman"/>
+        </w:rPr>
+        <w:t>pertenezca</w:t>
+      </w:r>
+      <w:r>
+        <w:rPr>
+          <w:rFonts w:ascii="Times New Roman" w:hAnsi="Times New Roman" w:cs="Times New Roman"/>
+        </w:rPr>
+        <w:t xml:space="preserve"> el surtidor</w:t>
+      </w:r>
+      <w:r>
+        <w:rPr>
+          <w:rFonts w:ascii="Times New Roman" w:hAnsi="Times New Roman" w:cs="Times New Roman"/>
+        </w:rPr>
+        <w:t>,</w:t>
+      </w:r>
+      <w:r>
+        <w:rPr>
+          <w:rFonts w:ascii="Times New Roman" w:hAnsi="Times New Roman" w:cs="Times New Roman"/>
+        </w:rPr>
+        <w:t xml:space="preserve"> verifica que el código del surtidor no exista, l</w:t>
+      </w:r>
+      <w:r>
+        <w:rPr>
+          <w:rFonts w:ascii="Times New Roman" w:hAnsi="Times New Roman" w:cs="Times New Roman"/>
+        </w:rPr>
+        <w:t>o agrega</w:t>
+      </w:r>
+      <w:r>
+        <w:rPr>
+          <w:rFonts w:ascii="Times New Roman" w:hAnsi="Times New Roman" w:cs="Times New Roman"/>
+        </w:rPr>
+        <w:t xml:space="preserve"> ajustando</w:t>
+      </w:r>
+      <w:r>
+        <w:rPr>
+          <w:rFonts w:ascii="Times New Roman" w:hAnsi="Times New Roman" w:cs="Times New Roman"/>
+        </w:rPr>
+        <w:t xml:space="preserve"> el</w:t>
+      </w:r>
+      <w:r>
+        <w:rPr>
+          <w:rFonts w:ascii="Times New Roman" w:hAnsi="Times New Roman" w:cs="Times New Roman"/>
+        </w:rPr>
+        <w:t xml:space="preserve"> tamaño</w:t>
+      </w:r>
+      <w:r>
+        <w:rPr>
+          <w:rFonts w:ascii="Times New Roman" w:hAnsi="Times New Roman" w:cs="Times New Roman"/>
+        </w:rPr>
+        <w:t xml:space="preserve"> del arreglo de surtidores</w:t>
+      </w:r>
+      <w:r>
+        <w:rPr>
+          <w:rFonts w:ascii="Times New Roman" w:hAnsi="Times New Roman" w:cs="Times New Roman"/>
+        </w:rPr>
+        <w:t xml:space="preserve"> si es necesario</w:t>
+      </w:r>
+      <w:r>
+        <w:rPr>
+          <w:rFonts w:ascii="Times New Roman" w:hAnsi="Times New Roman" w:cs="Times New Roman"/>
+        </w:rPr>
+        <w:t>.</w:t>
+      </w:r>
     </w:p>
     <w:p>
       <w:pPr>
@@ -2573,25 +2707,37 @@
         <w:rPr>
           <w:rFonts w:ascii="Times New Roman" w:hAnsi="Times New Roman" w:cs="Times New Roman"/>
         </w:rPr>
-        <w:t xml:space="preserve">: </w:t>
-      </w:r>
-      <w:r>
-        <w:rPr>
-          <w:rFonts w:ascii="Times New Roman" w:hAnsi="Times New Roman" w:cs="Times New Roman"/>
-        </w:rPr>
-        <w:t xml:space="preserve">verifica </w:t>
-      </w:r>
-      <w:r>
-        <w:rPr>
-          <w:rFonts w:ascii="Times New Roman" w:hAnsi="Times New Roman" w:cs="Times New Roman"/>
-        </w:rPr>
-        <w:t xml:space="preserve">que el surtidor no este activo, antes de </w:t>
-      </w:r>
-      <w:r>
-        <w:rPr>
-          <w:rFonts w:ascii="Times New Roman" w:hAnsi="Times New Roman" w:cs="Times New Roman"/>
-        </w:rPr>
-        <w:t>eliminarlo del arreglo.</w:t>
+        <w:t>:</w:t>
+      </w:r>
+      <w:r>
+        <w:rPr>
+          <w:rFonts w:ascii="Times New Roman" w:hAnsi="Times New Roman" w:cs="Times New Roman"/>
+        </w:rPr>
+        <w:t xml:space="preserve"> elimina el surtidor</w:t>
+      </w:r>
+      <w:r>
+        <w:rPr>
+          <w:rFonts w:ascii="Times New Roman" w:hAnsi="Times New Roman" w:cs="Times New Roman"/>
+        </w:rPr>
+        <w:t xml:space="preserve"> reajustando el tamaño del ar</w:t>
+      </w:r>
+      <w:r>
+        <w:rPr>
+          <w:rFonts w:ascii="Times New Roman" w:hAnsi="Times New Roman" w:cs="Times New Roman"/>
+        </w:rPr>
+        <w:t>reglo, además, elimina las</w:t>
+      </w:r>
+      <w:r>
+        <w:rPr>
+          <w:rFonts w:ascii="Times New Roman" w:hAnsi="Times New Roman" w:cs="Times New Roman"/>
+        </w:rPr>
+        <w:t xml:space="preserve"> ventas que están asociadas a él</w:t>
+      </w:r>
+      <w:r>
+        <w:rPr>
+          <w:rFonts w:ascii="Times New Roman" w:hAnsi="Times New Roman" w:cs="Times New Roman"/>
+        </w:rPr>
+        <w:t>.</w:t>
       </w:r>
     </w:p>
     <w:p>
@@ -2684,6 +2830,18 @@
         </w:rPr>
         <w:t>muestran los datos de manera ordenada</w:t>
       </w:r>
+      <w:r>
+        <w:rPr>
+          <w:rFonts w:ascii="Times New Roman" w:hAnsi="Times New Roman" w:cs="Times New Roman"/>
+        </w:rPr>
+        <w:t xml:space="preserve"> por cada surtidor</w:t>
+      </w:r>
+      <w:r>
+        <w:rPr>
+          <w:rFonts w:ascii="Times New Roman" w:hAnsi="Times New Roman" w:cs="Times New Roman"/>
+        </w:rPr>
+        <w:t xml:space="preserve"> de la estación.</w:t>
+      </w:r>
     </w:p>
     <w:p>
       <w:pPr>
@@ -2737,16 +2895,14 @@
         <w:rPr>
           <w:rFonts w:ascii="Times New Roman" w:hAnsi="Times New Roman" w:cs="Times New Roman"/>
         </w:rPr>
-        <w:t>tipo en variables.</w:t>
-      </w:r>
-    </w:p>
-    <w:p>
-      <w:pPr>
-        <w:pStyle w:val="Prrafodelista"/>
-        <w:rPr>
-          <w:rFonts w:ascii="Times New Roman" w:hAnsi="Times New Roman" w:cs="Times New Roman"/>
-        </w:rPr>
-      </w:pPr>
+        <w:t>tipo en variables</w:t>
+      </w:r>
+      <w:r>
+        <w:rPr>
+          <w:rFonts w:ascii="Times New Roman" w:hAnsi="Times New Roman" w:cs="Times New Roman"/>
+        </w:rPr>
+        <w:t>.</w:t>
+      </w:r>
     </w:p>
     <w:p>
       <w:pPr>
@@ -2818,11 +2974,105 @@
     <w:p>
       <w:pPr>
         <w:pStyle w:val="Prrafodelista"/>
-        <w:rPr>
-          <w:rFonts w:ascii="Times New Roman" w:hAnsi="Times New Roman" w:cs="Times New Roman"/>
-          <w:highlight w:val="yellow"/>
-        </w:rPr>
-      </w:pPr>
+        <w:numPr>
+          <w:ilvl w:val="0"/>
+          <w:numId w:val="5"/>
+        </w:numPr>
+        <w:spacing w:line="480" w:lineRule="auto"/>
+        <w:rPr>
+          <w:rFonts w:ascii="Times New Roman" w:hAnsi="Times New Roman" w:cs="Times New Roman"/>
+        </w:rPr>
+      </w:pPr>
+      <w:r>
+        <w:rPr>
+          <w:rFonts w:ascii="Times New Roman" w:hAnsi="Times New Roman" w:cs="Times New Roman"/>
+        </w:rPr>
+        <w:t>Simulación de ventas</w:t>
+      </w:r>
+      <w:r>
+        <w:rPr>
+          <w:rFonts w:ascii="Times New Roman" w:hAnsi="Times New Roman" w:cs="Times New Roman"/>
+        </w:rPr>
+        <w:t>:</w:t>
+      </w:r>
+      <w:r>
+        <w:rPr>
+          <w:rFonts w:ascii="Times New Roman" w:hAnsi="Times New Roman" w:cs="Times New Roman"/>
+        </w:rPr>
+        <w:t xml:space="preserve"> </w:t>
+      </w:r>
+      <w:r>
+        <w:rPr>
+          <w:rFonts w:ascii="Times New Roman" w:hAnsi="Times New Roman" w:cs="Times New Roman"/>
+        </w:rPr>
+        <w:t>se usa una</w:t>
+      </w:r>
+      <w:r>
+        <w:rPr>
+          <w:rFonts w:ascii="Times New Roman" w:hAnsi="Times New Roman" w:cs="Times New Roman"/>
+        </w:rPr>
+        <w:t xml:space="preserve"> función</w:t>
+      </w:r>
+      <w:r>
+        <w:rPr>
+          <w:rFonts w:ascii="Times New Roman" w:hAnsi="Times New Roman" w:cs="Times New Roman"/>
+        </w:rPr>
+        <w:t xml:space="preserve"> </w:t>
+      </w:r>
+      <w:r>
+        <w:rPr>
+          <w:rFonts w:ascii="Times New Roman" w:hAnsi="Times New Roman" w:cs="Times New Roman"/>
+        </w:rPr>
+        <w:t xml:space="preserve">para seleccionar un surtidor </w:t>
+      </w:r>
+      <w:r>
+        <w:rPr>
+          <w:rFonts w:ascii="Times New Roman" w:hAnsi="Times New Roman" w:cs="Times New Roman"/>
+        </w:rPr>
+        <w:t>activo de</w:t>
+      </w:r>
+      <w:r>
+        <w:rPr>
+          <w:rFonts w:ascii="Times New Roman" w:hAnsi="Times New Roman" w:cs="Times New Roman"/>
+        </w:rPr>
+        <w:t xml:space="preserve"> forma aleatoria</w:t>
+      </w:r>
+      <w:r>
+        <w:rPr>
+          <w:rFonts w:ascii="Times New Roman" w:hAnsi="Times New Roman" w:cs="Times New Roman"/>
+        </w:rPr>
+        <w:t>,</w:t>
+      </w:r>
+      <w:r>
+        <w:rPr>
+          <w:rFonts w:ascii="Times New Roman" w:hAnsi="Times New Roman" w:cs="Times New Roman"/>
+        </w:rPr>
+        <w:t xml:space="preserve"> </w:t>
+      </w:r>
+      <w:r>
+        <w:rPr>
+          <w:rFonts w:ascii="Times New Roman" w:hAnsi="Times New Roman" w:cs="Times New Roman"/>
+        </w:rPr>
+        <w:t>además, de forma aleatoria también se determina</w:t>
+      </w:r>
+      <w:r>
+        <w:rPr>
+          <w:rFonts w:ascii="Times New Roman" w:hAnsi="Times New Roman" w:cs="Times New Roman"/>
+        </w:rPr>
+        <w:t xml:space="preserve"> la cantidad de litros vendidos, reduce la cantidad de combustible </w:t>
+      </w:r>
+      <w:r>
+        <w:rPr>
+          <w:rFonts w:ascii="Times New Roman" w:hAnsi="Times New Roman" w:cs="Times New Roman"/>
+        </w:rPr>
+        <w:t>de la categoría correspondiente a la venta</w:t>
+      </w:r>
+      <w:r>
+        <w:rPr>
+          <w:rFonts w:ascii="Times New Roman" w:hAnsi="Times New Roman" w:cs="Times New Roman"/>
+        </w:rPr>
+        <w:t xml:space="preserve">, actualiza el registro de ventas del surtidor </w:t>
+      </w:r>
     </w:p>
     <w:p>
       <w:pPr>
@@ -2841,100 +3091,6 @@
           <w:rFonts w:ascii="Times New Roman" w:hAnsi="Times New Roman" w:cs="Times New Roman"/>
         </w:rPr>
         <w:lastRenderedPageBreak/>
-        <w:t>Simulación de ventas</w:t>
-      </w:r>
-      <w:r>
-        <w:rPr>
-          <w:rFonts w:ascii="Times New Roman" w:hAnsi="Times New Roman" w:cs="Times New Roman"/>
-        </w:rPr>
-        <w:t>:</w:t>
-      </w:r>
-      <w:r>
-        <w:rPr>
-          <w:rFonts w:ascii="Times New Roman" w:hAnsi="Times New Roman" w:cs="Times New Roman"/>
-        </w:rPr>
-        <w:t xml:space="preserve"> </w:t>
-      </w:r>
-      <w:r>
-        <w:rPr>
-          <w:rFonts w:ascii="Times New Roman" w:hAnsi="Times New Roman" w:cs="Times New Roman"/>
-        </w:rPr>
-        <w:t>se usa una</w:t>
-      </w:r>
-      <w:r>
-        <w:rPr>
-          <w:rFonts w:ascii="Times New Roman" w:hAnsi="Times New Roman" w:cs="Times New Roman"/>
-        </w:rPr>
-        <w:t xml:space="preserve"> función</w:t>
-      </w:r>
-      <w:r>
-        <w:rPr>
-          <w:rFonts w:ascii="Times New Roman" w:hAnsi="Times New Roman" w:cs="Times New Roman"/>
-        </w:rPr>
-        <w:t xml:space="preserve"> </w:t>
-      </w:r>
-      <w:r>
-        <w:rPr>
-          <w:rFonts w:ascii="Times New Roman" w:hAnsi="Times New Roman" w:cs="Times New Roman"/>
-        </w:rPr>
-        <w:t>para generar un valor aleatorio</w:t>
-      </w:r>
-      <w:r>
-        <w:rPr>
-          <w:rFonts w:ascii="Times New Roman" w:hAnsi="Times New Roman" w:cs="Times New Roman"/>
-        </w:rPr>
-        <w:t xml:space="preserve"> de </w:t>
-      </w:r>
-      <w:r>
-        <w:rPr>
-          <w:rFonts w:ascii="Times New Roman" w:hAnsi="Times New Roman" w:cs="Times New Roman"/>
-        </w:rPr>
-        <w:t xml:space="preserve">generación aleatoria para seleccionar un surtidor activo y </w:t>
-      </w:r>
-      <w:r>
-        <w:rPr>
-          <w:rFonts w:ascii="Times New Roman" w:hAnsi="Times New Roman" w:cs="Times New Roman"/>
-        </w:rPr>
-        <w:t xml:space="preserve">para determinar la cantidad de litros vendidos, reduce la cantidad de combustible </w:t>
-      </w:r>
-      <w:r>
-        <w:rPr>
-          <w:rFonts w:ascii="Times New Roman" w:hAnsi="Times New Roman" w:cs="Times New Roman"/>
-        </w:rPr>
-        <w:t>de la categoría correspondiente a la venta</w:t>
-      </w:r>
-      <w:r>
-        <w:rPr>
-          <w:rFonts w:ascii="Times New Roman" w:hAnsi="Times New Roman" w:cs="Times New Roman"/>
-        </w:rPr>
-        <w:t xml:space="preserve">, actualiza el registro de ventas del surtidor </w:t>
-      </w:r>
-    </w:p>
-    <w:p>
-      <w:pPr>
-        <w:pStyle w:val="Prrafodelista"/>
-        <w:rPr>
-          <w:rFonts w:ascii="Times New Roman" w:hAnsi="Times New Roman" w:cs="Times New Roman"/>
-          <w:highlight w:val="yellow"/>
-        </w:rPr>
-      </w:pPr>
-    </w:p>
-    <w:p>
-      <w:pPr>
-        <w:pStyle w:val="Prrafodelista"/>
-        <w:numPr>
-          <w:ilvl w:val="0"/>
-          <w:numId w:val="5"/>
-        </w:numPr>
-        <w:spacing w:line="480" w:lineRule="auto"/>
-        <w:rPr>
-          <w:rFonts w:ascii="Times New Roman" w:hAnsi="Times New Roman" w:cs="Times New Roman"/>
-        </w:rPr>
-      </w:pPr>
-      <w:r>
-        <w:rPr>
-          <w:rFonts w:ascii="Times New Roman" w:hAnsi="Times New Roman" w:cs="Times New Roman"/>
-        </w:rPr>
         <w:t>verificación de fugas</w:t>
       </w:r>
       <w:r>
@@ -2994,13 +3150,103 @@
         <w:rPr>
           <w:rFonts w:ascii="Times New Roman" w:hAnsi="Times New Roman" w:cs="Times New Roman"/>
         </w:rPr>
-        <w:t xml:space="preserve">El desafío principal </w:t>
-      </w:r>
-      <w:r>
-        <w:rPr>
-          <w:rFonts w:ascii="Times New Roman" w:hAnsi="Times New Roman" w:cs="Times New Roman"/>
-        </w:rPr>
-        <w:t xml:space="preserve">del </w:t>
+        <w:t xml:space="preserve">En este apartado se </w:t>
+      </w:r>
+      <w:r>
+        <w:rPr>
+          <w:rFonts w:ascii="Times New Roman" w:hAnsi="Times New Roman" w:cs="Times New Roman"/>
+        </w:rPr>
+        <w:t>aborda</w:t>
+      </w:r>
+      <w:r>
+        <w:rPr>
+          <w:rFonts w:ascii="Times New Roman" w:hAnsi="Times New Roman" w:cs="Times New Roman"/>
+        </w:rPr>
+        <w:t xml:space="preserve"> algunos de</w:t>
+      </w:r>
+      <w:r>
+        <w:rPr>
+          <w:rFonts w:ascii="Times New Roman" w:hAnsi="Times New Roman" w:cs="Times New Roman"/>
+        </w:rPr>
+        <w:t xml:space="preserve"> los problemas que se afrontaron en el de</w:t>
+      </w:r>
+      <w:r>
+        <w:rPr>
+          <w:rFonts w:ascii="Times New Roman" w:hAnsi="Times New Roman" w:cs="Times New Roman"/>
+        </w:rPr>
+        <w:t>sarrollo del programa</w:t>
+      </w:r>
+      <w:r>
+        <w:rPr>
+          <w:rFonts w:ascii="Times New Roman" w:hAnsi="Times New Roman" w:cs="Times New Roman"/>
+        </w:rPr>
+        <w:t xml:space="preserve">, </w:t>
+      </w:r>
+      <w:r>
+        <w:rPr>
+          <w:rFonts w:ascii="Times New Roman" w:hAnsi="Times New Roman" w:cs="Times New Roman"/>
+        </w:rPr>
+        <w:t xml:space="preserve">los cuales tienen que ver </w:t>
+      </w:r>
+      <w:r>
+        <w:rPr>
+          <w:rFonts w:ascii="Times New Roman" w:hAnsi="Times New Roman" w:cs="Times New Roman"/>
+        </w:rPr>
+        <w:t xml:space="preserve">con el manejo de </w:t>
+      </w:r>
+      <w:r>
+        <w:rPr>
+          <w:rFonts w:ascii="Times New Roman" w:hAnsi="Times New Roman" w:cs="Times New Roman"/>
+        </w:rPr>
+        <w:t>la información y de la relación</w:t>
+      </w:r>
+      <w:r>
+        <w:rPr>
+          <w:rFonts w:ascii="Times New Roman" w:hAnsi="Times New Roman" w:cs="Times New Roman"/>
+        </w:rPr>
+        <w:t xml:space="preserve"> entre las clases</w:t>
+      </w:r>
+      <w:r>
+        <w:rPr>
+          <w:rFonts w:ascii="Times New Roman" w:hAnsi="Times New Roman" w:cs="Times New Roman"/>
+        </w:rPr>
+        <w:t xml:space="preserve">, ya que </w:t>
+      </w:r>
+      <w:r>
+        <w:rPr>
+          <w:rFonts w:ascii="Times New Roman" w:hAnsi="Times New Roman" w:cs="Times New Roman"/>
+        </w:rPr>
+        <w:t>se debe identificar, cual es la forma correcta de enlazar</w:t>
+      </w:r>
+      <w:r>
+        <w:rPr>
+          <w:rFonts w:ascii="Times New Roman" w:hAnsi="Times New Roman" w:cs="Times New Roman"/>
+        </w:rPr>
+        <w:t xml:space="preserve"> la información de cada una. </w:t>
+      </w:r>
+      <w:r>
+        <w:rPr>
+          <w:rFonts w:ascii="Times New Roman" w:hAnsi="Times New Roman" w:cs="Times New Roman"/>
+        </w:rPr>
+        <w:t>Además, otr</w:t>
+      </w:r>
+      <w:r>
+        <w:rPr>
+          <w:rFonts w:ascii="Times New Roman" w:hAnsi="Times New Roman" w:cs="Times New Roman"/>
+        </w:rPr>
+        <w:t xml:space="preserve">o desafío </w:t>
+      </w:r>
+      <w:r>
+        <w:rPr>
+          <w:rFonts w:ascii="Times New Roman" w:hAnsi="Times New Roman" w:cs="Times New Roman"/>
+        </w:rPr>
+        <w:t>dentro del</w:t>
+      </w:r>
+      <w:r>
+        <w:rPr>
+          <w:rFonts w:ascii="Times New Roman" w:hAnsi="Times New Roman" w:cs="Times New Roman"/>
+        </w:rPr>
+        <w:t xml:space="preserve"> </w:t>
       </w:r>
       <w:r>
         <w:rPr>
@@ -3054,31 +3300,85 @@
         <w:rPr>
           <w:rFonts w:ascii="Times New Roman" w:hAnsi="Times New Roman" w:cs="Times New Roman"/>
         </w:rPr>
-        <w:t>Además,</w:t>
-      </w:r>
-      <w:r>
-        <w:rPr>
-          <w:rFonts w:ascii="Times New Roman" w:hAnsi="Times New Roman" w:cs="Times New Roman"/>
-        </w:rPr>
-        <w:t xml:space="preserve"> se necesita un enfoque que permita almacenar y recuperar datos relacionados (ventas, por ejemplo) sin consumir demasiada memoria ni complicar la estructura.</w:t>
+        <w:t>Teniendo en cuenta que</w:t>
+      </w:r>
+      <w:r>
+        <w:rPr>
+          <w:rFonts w:ascii="Times New Roman" w:hAnsi="Times New Roman" w:cs="Times New Roman"/>
+        </w:rPr>
+        <w:t xml:space="preserve"> se necesita un enfoque que permita almacenar y recuperar datos relacionados (ventas, por ejemplo) sin consumir demasiada memoria ni complicar la </w:t>
+      </w:r>
+      <w:r>
+        <w:rPr>
+          <w:rFonts w:ascii="Times New Roman" w:hAnsi="Times New Roman" w:cs="Times New Roman"/>
+        </w:rPr>
+        <w:t>estructura.</w:t>
+      </w:r>
+      <w:r>
+        <w:rPr>
+          <w:rFonts w:ascii="Times New Roman" w:hAnsi="Times New Roman" w:cs="Times New Roman"/>
+        </w:rPr>
+        <w:t xml:space="preserve"> En</w:t>
+      </w:r>
+      <w:r>
+        <w:rPr>
+          <w:rFonts w:ascii="Times New Roman" w:hAnsi="Times New Roman" w:cs="Times New Roman"/>
+        </w:rPr>
+        <w:t xml:space="preserve"> conclusion en el desarrollo de la solución al problema se </w:t>
+      </w:r>
+      <w:r>
+        <w:rPr>
+          <w:rFonts w:ascii="Times New Roman" w:hAnsi="Times New Roman" w:cs="Times New Roman"/>
+        </w:rPr>
+        <w:t>presenta</w:t>
+      </w:r>
+      <w:r>
+        <w:rPr>
+          <w:rFonts w:ascii="Times New Roman" w:hAnsi="Times New Roman" w:cs="Times New Roman"/>
+        </w:rPr>
+        <w:t>ron</w:t>
+      </w:r>
+      <w:r>
+        <w:rPr>
+          <w:rFonts w:ascii="Times New Roman" w:hAnsi="Times New Roman" w:cs="Times New Roman"/>
+        </w:rPr>
+        <w:t xml:space="preserve"> una serie de desafíos técnicos relacionados con la memoria dinámica, el manejo de punteros, la gestión de relaciones entre </w:t>
+      </w:r>
+      <w:r>
+        <w:rPr>
+          <w:rFonts w:ascii="Times New Roman" w:hAnsi="Times New Roman" w:cs="Times New Roman"/>
+        </w:rPr>
+        <w:t>clases</w:t>
+      </w:r>
+      <w:r>
+        <w:rPr>
+          <w:rFonts w:ascii="Times New Roman" w:hAnsi="Times New Roman" w:cs="Times New Roman"/>
+        </w:rPr>
+        <w:t xml:space="preserve">. </w:t>
       </w:r>
     </w:p>
     <w:p>
       <w:pPr>
         <w:spacing w:line="480" w:lineRule="auto"/>
-        <w:ind w:left="357"/>
+        <w:rPr>
+          <w:rFonts w:ascii="Times New Roman" w:hAnsi="Times New Roman" w:cs="Times New Roman"/>
+        </w:rPr>
+      </w:pPr>
+    </w:p>
+    <w:p>
+      <w:pPr>
+        <w:spacing w:line="480" w:lineRule="auto"/>
+        <w:rPr>
+          <w:rFonts w:ascii="Times New Roman" w:hAnsi="Times New Roman" w:cs="Times New Roman"/>
+        </w:rPr>
+      </w:pPr>
+      <w:r>
         <w:rPr>
           <w:rFonts w:ascii="Times New Roman" w:hAnsi="Times New Roman" w:cs="Times New Roman"/>
           <w:b/>
           <w:bCs/>
         </w:rPr>
-      </w:pPr>
-      <w:r>
-        <w:rPr>
-          <w:rFonts w:ascii="Times New Roman" w:hAnsi="Times New Roman" w:cs="Times New Roman"/>
-          <w:lang w:val="es-ES"/>
-        </w:rPr>
-        <w:br w:type="page"/>
+        <w:t>e. Evolución de la solución y consideraciones para tener en</w:t>
       </w:r>
       <w:r>
         <w:rPr>
@@ -3086,46 +3386,380 @@
           <w:b/>
           <w:bCs/>
         </w:rPr>
-        <w:lastRenderedPageBreak/>
-        <w:t>e. Evolución de la solución y consideraciones para tener en</w:t>
-      </w:r>
-    </w:p>
-    <w:p>
-      <w:pPr>
-        <w:spacing w:line="480" w:lineRule="auto"/>
-        <w:ind w:left="357"/>
-        <w:rPr>
-          <w:rFonts w:ascii="Times New Roman" w:hAnsi="Times New Roman" w:cs="Times New Roman"/>
-        </w:rPr>
-      </w:pPr>
+        <w:t xml:space="preserve"> </w:t>
+      </w:r>
       <w:r>
         <w:rPr>
           <w:rFonts w:ascii="Times New Roman" w:hAnsi="Times New Roman" w:cs="Times New Roman"/>
           <w:b/>
           <w:bCs/>
         </w:rPr>
-        <w:t>cuenta en la implementación.</w:t>
-      </w:r>
-      <w:r>
-        <w:rPr>
-          <w:rFonts w:ascii="Times New Roman" w:hAnsi="Times New Roman" w:cs="Times New Roman"/>
-        </w:rPr>
-        <w:t xml:space="preserve">                </w:t>
+        <w:t xml:space="preserve">cuenta en </w:t>
+      </w:r>
+      <w:r>
+        <w:rPr>
+          <w:rFonts w:ascii="Times New Roman" w:hAnsi="Times New Roman" w:cs="Times New Roman"/>
+          <w:b/>
+          <w:bCs/>
+        </w:rPr>
+        <w:t xml:space="preserve">la </w:t>
+      </w:r>
+      <w:r>
+        <w:rPr>
+          <w:rFonts w:ascii="Times New Roman" w:hAnsi="Times New Roman" w:cs="Times New Roman"/>
+          <w:b/>
+          <w:bCs/>
+        </w:rPr>
+        <w:t>implementación.</w:t>
+      </w:r>
+      <w:r>
+        <w:rPr>
+          <w:rFonts w:ascii="Times New Roman" w:hAnsi="Times New Roman" w:cs="Times New Roman"/>
+        </w:rPr>
+        <w:t xml:space="preserve">           </w:t>
       </w:r>
     </w:p>
     <w:p>
       <w:pPr>
         <w:spacing w:line="480" w:lineRule="auto"/>
-        <w:ind w:left="357"/>
-        <w:rPr>
-          <w:rFonts w:ascii="Times New Roman" w:hAnsi="Times New Roman" w:cs="Times New Roman"/>
-        </w:rPr>
-      </w:pPr>
-      <w:r>
-        <w:rPr>
-          <w:rFonts w:ascii="Times New Roman" w:hAnsi="Times New Roman" w:cs="Times New Roman"/>
-        </w:rPr>
-        <w:t xml:space="preserve">A medida que la red </w:t>
+        <w:rPr>
+          <w:rFonts w:ascii="Times New Roman" w:hAnsi="Times New Roman" w:cs="Times New Roman"/>
+        </w:rPr>
+      </w:pPr>
+      <w:r>
+        <w:rPr>
+          <w:rFonts w:ascii="Times New Roman" w:hAnsi="Times New Roman" w:cs="Times New Roman"/>
+        </w:rPr>
+        <w:t xml:space="preserve">La evolución del desarrollo </w:t>
+      </w:r>
+      <w:r>
+        <w:rPr>
+          <w:rFonts w:ascii="Times New Roman" w:hAnsi="Times New Roman" w:cs="Times New Roman"/>
+        </w:rPr>
+        <w:t xml:space="preserve">requirió de un análisis que fue progresando </w:t>
+      </w:r>
+      <w:r>
+        <w:rPr>
+          <w:rFonts w:ascii="Times New Roman" w:hAnsi="Times New Roman" w:cs="Times New Roman"/>
+        </w:rPr>
+        <w:t xml:space="preserve">en </w:t>
+      </w:r>
+      <w:r>
+        <w:rPr>
+          <w:rFonts w:ascii="Times New Roman" w:hAnsi="Times New Roman" w:cs="Times New Roman"/>
+        </w:rPr>
+        <w:t>la comprensión del problema hasta la implementación</w:t>
+      </w:r>
+      <w:r>
+        <w:rPr>
+          <w:rFonts w:ascii="Times New Roman" w:hAnsi="Times New Roman" w:cs="Times New Roman"/>
+        </w:rPr>
+        <w:t xml:space="preserve">, donde </w:t>
+      </w:r>
+      <w:r>
+        <w:rPr>
+          <w:rFonts w:ascii="Times New Roman" w:hAnsi="Times New Roman" w:cs="Times New Roman"/>
+        </w:rPr>
+        <w:t>se tomaron decisio</w:t>
+      </w:r>
+      <w:r>
+        <w:rPr>
+          <w:rFonts w:ascii="Times New Roman" w:hAnsi="Times New Roman" w:cs="Times New Roman"/>
+        </w:rPr>
+        <w:t>nes estratégicas, además, de una constante</w:t>
+      </w:r>
+      <w:r>
+        <w:rPr>
+          <w:rFonts w:ascii="Times New Roman" w:hAnsi="Times New Roman" w:cs="Times New Roman"/>
+        </w:rPr>
+        <w:t xml:space="preserve"> revisión a lo propuesto para poder garantizar una solución </w:t>
+      </w:r>
+      <w:r>
+        <w:rPr>
+          <w:rFonts w:ascii="Times New Roman" w:hAnsi="Times New Roman" w:cs="Times New Roman"/>
+        </w:rPr>
+        <w:t>man</w:t>
+      </w:r>
+      <w:r>
+        <w:rPr>
+          <w:rFonts w:ascii="Times New Roman" w:hAnsi="Times New Roman" w:cs="Times New Roman"/>
+        </w:rPr>
+        <w:t>tenibl</w:t>
+      </w:r>
+      <w:r>
+        <w:rPr>
+          <w:rFonts w:ascii="Times New Roman" w:hAnsi="Times New Roman" w:cs="Times New Roman"/>
+        </w:rPr>
+        <w:t>e.</w:t>
+      </w:r>
+    </w:p>
+    <w:p>
+      <w:pPr>
+        <w:spacing w:line="480" w:lineRule="auto"/>
+        <w:rPr>
+          <w:rFonts w:ascii="Times New Roman" w:hAnsi="Times New Roman" w:cs="Times New Roman"/>
+        </w:rPr>
+      </w:pPr>
+      <w:r>
+        <w:rPr>
+          <w:rFonts w:ascii="Times New Roman" w:hAnsi="Times New Roman" w:cs="Times New Roman"/>
+        </w:rPr>
+        <w:t xml:space="preserve">Como primera etapa </w:t>
+      </w:r>
+      <w:r>
+        <w:rPr>
+          <w:rFonts w:ascii="Times New Roman" w:hAnsi="Times New Roman" w:cs="Times New Roman"/>
+        </w:rPr>
+        <w:t>se hizo el análisis de lo que se estaba pidiendo y lo necesario para llevarlo a cabo</w:t>
+      </w:r>
+      <w:r>
+        <w:rPr>
+          <w:rFonts w:ascii="Times New Roman" w:hAnsi="Times New Roman" w:cs="Times New Roman"/>
+        </w:rPr>
+        <w:t xml:space="preserve">, ya que el problema </w:t>
+      </w:r>
+      <w:r>
+        <w:rPr>
+          <w:rFonts w:ascii="Times New Roman" w:hAnsi="Times New Roman" w:cs="Times New Roman"/>
+        </w:rPr>
+        <w:t xml:space="preserve">involucra a varias entidades, se </w:t>
+      </w:r>
+      <w:r>
+        <w:rPr>
+          <w:rFonts w:ascii="Times New Roman" w:hAnsi="Times New Roman" w:cs="Times New Roman"/>
+        </w:rPr>
+        <w:t>optó</w:t>
+      </w:r>
+      <w:r>
+        <w:rPr>
+          <w:rFonts w:ascii="Times New Roman" w:hAnsi="Times New Roman" w:cs="Times New Roman"/>
+        </w:rPr>
+        <w:t xml:space="preserve"> por </w:t>
+      </w:r>
+      <w:r>
+        <w:rPr>
+          <w:rFonts w:ascii="Times New Roman" w:hAnsi="Times New Roman" w:cs="Times New Roman"/>
+        </w:rPr>
+        <w:t xml:space="preserve">un enfoque </w:t>
+      </w:r>
+      <w:r>
+        <w:rPr>
+          <w:rFonts w:ascii="Times New Roman" w:hAnsi="Times New Roman" w:cs="Times New Roman"/>
+        </w:rPr>
+        <w:lastRenderedPageBreak/>
+        <w:t xml:space="preserve">basado en el diseño modular, con el fin de dividir el problema </w:t>
+      </w:r>
+      <w:r>
+        <w:rPr>
+          <w:rFonts w:ascii="Times New Roman" w:hAnsi="Times New Roman" w:cs="Times New Roman"/>
+        </w:rPr>
+        <w:t xml:space="preserve">y hacer </w:t>
+      </w:r>
+      <w:r>
+        <w:rPr>
+          <w:rFonts w:ascii="Times New Roman" w:hAnsi="Times New Roman" w:cs="Times New Roman"/>
+        </w:rPr>
+        <w:t>más</w:t>
+      </w:r>
+      <w:r>
+        <w:rPr>
+          <w:rFonts w:ascii="Times New Roman" w:hAnsi="Times New Roman" w:cs="Times New Roman"/>
+        </w:rPr>
+        <w:t xml:space="preserve"> sencilla la solución, también</w:t>
+      </w:r>
+      <w:r>
+        <w:rPr>
+          <w:rFonts w:ascii="Times New Roman" w:hAnsi="Times New Roman" w:cs="Times New Roman"/>
+        </w:rPr>
+        <w:t xml:space="preserve"> para manejar la información de forma </w:t>
+      </w:r>
+      <w:r>
+        <w:rPr>
+          <w:rFonts w:ascii="Times New Roman" w:hAnsi="Times New Roman" w:cs="Times New Roman"/>
+        </w:rPr>
+        <w:t>más</w:t>
+      </w:r>
+      <w:r>
+        <w:rPr>
+          <w:rFonts w:ascii="Times New Roman" w:hAnsi="Times New Roman" w:cs="Times New Roman"/>
+        </w:rPr>
+        <w:t xml:space="preserve"> sencilla se hizo uso de arreglos </w:t>
+      </w:r>
+      <w:r>
+        <w:rPr>
+          <w:rFonts w:ascii="Times New Roman" w:hAnsi="Times New Roman" w:cs="Times New Roman"/>
+        </w:rPr>
+        <w:t>dinámicos, en esta primera eta</w:t>
+      </w:r>
+      <w:r>
+        <w:rPr>
+          <w:rFonts w:ascii="Times New Roman" w:hAnsi="Times New Roman" w:cs="Times New Roman"/>
+        </w:rPr>
+        <w:t xml:space="preserve">pa se definieron las clases necesarias para </w:t>
+      </w:r>
+      <w:r>
+        <w:rPr>
+          <w:rFonts w:ascii="Times New Roman" w:hAnsi="Times New Roman" w:cs="Times New Roman"/>
+        </w:rPr>
+        <w:t>representar las entidades que están involucradas</w:t>
+      </w:r>
+      <w:r>
+        <w:rPr>
+          <w:rFonts w:ascii="Times New Roman" w:hAnsi="Times New Roman" w:cs="Times New Roman"/>
+        </w:rPr>
+        <w:t xml:space="preserve">, luego en una segunda etapa </w:t>
+      </w:r>
+      <w:r>
+        <w:rPr>
+          <w:rFonts w:ascii="Times New Roman" w:hAnsi="Times New Roman" w:cs="Times New Roman"/>
+        </w:rPr>
+        <w:t>se</w:t>
+      </w:r>
+      <w:r>
+        <w:rPr>
+          <w:rFonts w:ascii="Times New Roman" w:hAnsi="Times New Roman" w:cs="Times New Roman"/>
+        </w:rPr>
+        <w:t xml:space="preserve"> diseñó la relación </w:t>
+      </w:r>
+      <w:r>
+        <w:rPr>
+          <w:rFonts w:ascii="Times New Roman" w:hAnsi="Times New Roman" w:cs="Times New Roman"/>
+        </w:rPr>
+        <w:t>y la cardinalidad</w:t>
+      </w:r>
+      <w:r>
+        <w:rPr>
+          <w:rFonts w:ascii="Times New Roman" w:hAnsi="Times New Roman" w:cs="Times New Roman"/>
+        </w:rPr>
+        <w:t xml:space="preserve"> </w:t>
+      </w:r>
+      <w:r>
+        <w:rPr>
+          <w:rFonts w:ascii="Times New Roman" w:hAnsi="Times New Roman" w:cs="Times New Roman"/>
+        </w:rPr>
+        <w:t xml:space="preserve">que tendrían cada una de las clases entre </w:t>
+      </w:r>
+      <w:r>
+        <w:rPr>
+          <w:rFonts w:ascii="Times New Roman" w:hAnsi="Times New Roman" w:cs="Times New Roman"/>
+        </w:rPr>
+        <w:t>sí</w:t>
+      </w:r>
+      <w:r>
+        <w:rPr>
+          <w:rFonts w:ascii="Times New Roman" w:hAnsi="Times New Roman" w:cs="Times New Roman"/>
+        </w:rPr>
+        <w:t xml:space="preserve">, también se desarrollaron </w:t>
+      </w:r>
+      <w:r>
+        <w:rPr>
+          <w:rFonts w:ascii="Times New Roman" w:hAnsi="Times New Roman" w:cs="Times New Roman"/>
+        </w:rPr>
+        <w:t>métodos y atributos de cada</w:t>
+      </w:r>
+      <w:r>
+        <w:rPr>
+          <w:rFonts w:ascii="Times New Roman" w:hAnsi="Times New Roman" w:cs="Times New Roman"/>
+        </w:rPr>
+        <w:t xml:space="preserve"> clase</w:t>
+      </w:r>
+      <w:r>
+        <w:rPr>
+          <w:rFonts w:ascii="Times New Roman" w:hAnsi="Times New Roman" w:cs="Times New Roman"/>
+        </w:rPr>
+        <w:t>,</w:t>
+      </w:r>
+      <w:r>
+        <w:rPr>
+          <w:rFonts w:ascii="Times New Roman" w:hAnsi="Times New Roman" w:cs="Times New Roman"/>
+        </w:rPr>
+        <w:t xml:space="preserve"> luego en una tercera etapa se hizo la implementación </w:t>
+      </w:r>
+      <w:r>
+        <w:rPr>
+          <w:rFonts w:ascii="Times New Roman" w:hAnsi="Times New Roman" w:cs="Times New Roman"/>
+        </w:rPr>
+        <w:t>de los algoritmos</w:t>
+      </w:r>
+      <w:r>
+        <w:rPr>
+          <w:rFonts w:ascii="Times New Roman" w:hAnsi="Times New Roman" w:cs="Times New Roman"/>
+        </w:rPr>
+        <w:t xml:space="preserve">, por </w:t>
+      </w:r>
+      <w:r>
+        <w:rPr>
+          <w:rFonts w:ascii="Times New Roman" w:hAnsi="Times New Roman" w:cs="Times New Roman"/>
+        </w:rPr>
+        <w:t>último</w:t>
+      </w:r>
+      <w:r>
+        <w:rPr>
+          <w:rFonts w:ascii="Times New Roman" w:hAnsi="Times New Roman" w:cs="Times New Roman"/>
+        </w:rPr>
+        <w:t xml:space="preserve"> se hizo una serie de pruebas para </w:t>
+      </w:r>
+      <w:r>
+        <w:rPr>
+          <w:rFonts w:ascii="Times New Roman" w:hAnsi="Times New Roman" w:cs="Times New Roman"/>
+        </w:rPr>
+        <w:t>asegurar que el programa funcionara de la forma esperada</w:t>
+      </w:r>
+      <w:r>
+        <w:rPr>
+          <w:rFonts w:ascii="Times New Roman" w:hAnsi="Times New Roman" w:cs="Times New Roman"/>
+        </w:rPr>
+        <w:t xml:space="preserve">, en caso de que no lo hiciera se hicieron los ajustes </w:t>
+      </w:r>
+      <w:r>
+        <w:rPr>
+          <w:rFonts w:ascii="Times New Roman" w:hAnsi="Times New Roman" w:cs="Times New Roman"/>
+        </w:rPr>
+        <w:t xml:space="preserve">donde fuera necesario. La solución evolucionó </w:t>
+      </w:r>
+      <w:r>
+        <w:rPr>
+          <w:rFonts w:ascii="Times New Roman" w:hAnsi="Times New Roman" w:cs="Times New Roman"/>
+        </w:rPr>
+        <w:t>a partir del análisis hecho hacia la implementación que cumple con los requisitos planteados</w:t>
+      </w:r>
+      <w:r>
+        <w:rPr>
+          <w:rFonts w:ascii="Times New Roman" w:hAnsi="Times New Roman" w:cs="Times New Roman"/>
+        </w:rPr>
+        <w:t>.</w:t>
+      </w:r>
+    </w:p>
+    <w:p>
+      <w:pPr>
+        <w:spacing w:line="480" w:lineRule="auto"/>
+        <w:rPr>
+          <w:rFonts w:ascii="Times New Roman" w:hAnsi="Times New Roman" w:cs="Times New Roman"/>
+        </w:rPr>
+      </w:pPr>
+      <w:r>
+        <w:rPr>
+          <w:rFonts w:ascii="Times New Roman" w:hAnsi="Times New Roman" w:cs="Times New Roman"/>
+        </w:rPr>
+        <w:t>Dentro de la</w:t>
+      </w:r>
+      <w:r>
+        <w:rPr>
+          <w:rFonts w:ascii="Times New Roman" w:hAnsi="Times New Roman" w:cs="Times New Roman"/>
+        </w:rPr>
+        <w:t xml:space="preserve">s consideraciones para la implementación </w:t>
+      </w:r>
+      <w:r>
+        <w:rPr>
+          <w:rFonts w:ascii="Times New Roman" w:hAnsi="Times New Roman" w:cs="Times New Roman"/>
+        </w:rPr>
+        <w:t>se tuvo en cuenta que a</w:t>
+      </w:r>
+      <w:r>
+        <w:rPr>
+          <w:rFonts w:ascii="Times New Roman" w:hAnsi="Times New Roman" w:cs="Times New Roman"/>
+        </w:rPr>
+        <w:t xml:space="preserve"> medida que la red </w:t>
       </w:r>
       <w:r>
         <w:rPr>
@@ -3197,16 +3831,154 @@
         <w:rPr>
           <w:rFonts w:ascii="Times New Roman" w:hAnsi="Times New Roman" w:cs="Times New Roman"/>
         </w:rPr>
-        <w:t xml:space="preserve">    </w:t>
-      </w:r>
-    </w:p>
-    <w:p>
-      <w:pPr>
-        <w:rPr>
-          <w:rFonts w:ascii="Times New Roman" w:hAnsi="Times New Roman" w:cs="Times New Roman"/>
-          <w:lang w:val="es-ES"/>
-        </w:rPr>
-      </w:pPr>
+        <w:t xml:space="preserve"> </w:t>
+      </w:r>
+      <w:r>
+        <w:rPr>
+          <w:rFonts w:ascii="Times New Roman" w:hAnsi="Times New Roman" w:cs="Times New Roman"/>
+        </w:rPr>
+        <w:t>Para superar</w:t>
+      </w:r>
+      <w:r>
+        <w:rPr>
+          <w:rFonts w:ascii="Times New Roman" w:hAnsi="Times New Roman" w:cs="Times New Roman"/>
+        </w:rPr>
+        <w:t xml:space="preserve"> estos retos</w:t>
+      </w:r>
+      <w:r>
+        <w:rPr>
+          <w:rFonts w:ascii="Times New Roman" w:hAnsi="Times New Roman" w:cs="Times New Roman"/>
+        </w:rPr>
+        <w:t xml:space="preserve"> es crucial adoptar buenas prácticas de programación, como la </w:t>
+      </w:r>
+      <w:r>
+        <w:rPr>
+          <w:rFonts w:ascii="Times New Roman" w:hAnsi="Times New Roman" w:cs="Times New Roman"/>
+        </w:rPr>
+        <w:t>buena gestión</w:t>
+      </w:r>
+      <w:r>
+        <w:rPr>
+          <w:rFonts w:ascii="Times New Roman" w:hAnsi="Times New Roman" w:cs="Times New Roman"/>
+        </w:rPr>
+        <w:t xml:space="preserve"> de la memoria, el uso de estructuras de datos eficientes y la </w:t>
+      </w:r>
+      <w:r>
+        <w:rPr>
+          <w:rFonts w:ascii="Times New Roman" w:hAnsi="Times New Roman" w:cs="Times New Roman"/>
+        </w:rPr>
+        <w:t>división</w:t>
+      </w:r>
+      <w:r>
+        <w:rPr>
+          <w:rFonts w:ascii="Times New Roman" w:hAnsi="Times New Roman" w:cs="Times New Roman"/>
+        </w:rPr>
+        <w:t xml:space="preserve"> de tareas complejas en subproblemas más </w:t>
+      </w:r>
+      <w:r>
+        <w:rPr>
+          <w:rFonts w:ascii="Times New Roman" w:hAnsi="Times New Roman" w:cs="Times New Roman"/>
+        </w:rPr>
+        <w:t>fáciles de manejar</w:t>
+      </w:r>
+      <w:r>
+        <w:rPr>
+          <w:rFonts w:ascii="Times New Roman" w:hAnsi="Times New Roman" w:cs="Times New Roman"/>
+        </w:rPr>
+        <w:t>, tales como</w:t>
+      </w:r>
+      <w:r>
+        <w:rPr>
+          <w:rFonts w:ascii="Times New Roman" w:hAnsi="Times New Roman" w:cs="Times New Roman"/>
+        </w:rPr>
+        <w:t xml:space="preserve"> </w:t>
+      </w:r>
+      <w:r>
+        <w:rPr>
+          <w:rFonts w:ascii="Times New Roman" w:hAnsi="Times New Roman" w:cs="Times New Roman"/>
+        </w:rPr>
+        <w:t>el diseño de un sistema</w:t>
+      </w:r>
+      <w:r>
+        <w:rPr>
+          <w:rFonts w:ascii="Times New Roman" w:hAnsi="Times New Roman" w:cs="Times New Roman"/>
+        </w:rPr>
+        <w:t xml:space="preserve"> </w:t>
+      </w:r>
+      <w:r>
+        <w:rPr>
+          <w:rFonts w:ascii="Times New Roman" w:hAnsi="Times New Roman" w:cs="Times New Roman"/>
+        </w:rPr>
+        <w:t>modular.</w:t>
+      </w:r>
+    </w:p>
+    <w:p>
+      <w:pPr>
+        <w:spacing w:line="480" w:lineRule="auto"/>
+        <w:rPr>
+          <w:rFonts w:ascii="Times New Roman" w:hAnsi="Times New Roman" w:cs="Times New Roman"/>
+        </w:rPr>
+      </w:pPr>
+      <w:r>
+        <w:rPr>
+          <w:rFonts w:ascii="Times New Roman" w:hAnsi="Times New Roman" w:cs="Times New Roman"/>
+        </w:rPr>
+        <w:t>En conclusi</w:t>
+      </w:r>
+      <w:r>
+        <w:rPr>
+          <w:rFonts w:ascii="Times New Roman" w:hAnsi="Times New Roman" w:cs="Times New Roman"/>
+        </w:rPr>
+        <w:t>ó</w:t>
+      </w:r>
+      <w:r>
+        <w:rPr>
+          <w:rFonts w:ascii="Times New Roman" w:hAnsi="Times New Roman" w:cs="Times New Roman"/>
+        </w:rPr>
+        <w:t xml:space="preserve">n, el desarrollo de la solución al problema </w:t>
+      </w:r>
+      <w:r>
+        <w:rPr>
+          <w:rFonts w:ascii="Times New Roman" w:hAnsi="Times New Roman" w:cs="Times New Roman"/>
+        </w:rPr>
+        <w:t>requirió de varias fases como análisis, diseño</w:t>
+      </w:r>
+      <w:r>
+        <w:rPr>
+          <w:rFonts w:ascii="Times New Roman" w:hAnsi="Times New Roman" w:cs="Times New Roman"/>
+        </w:rPr>
+        <w:t xml:space="preserve">, implementación y pruebas, además, del diseño modular, la </w:t>
+      </w:r>
+      <w:r>
+        <w:rPr>
+          <w:rFonts w:ascii="Times New Roman" w:hAnsi="Times New Roman" w:cs="Times New Roman"/>
+        </w:rPr>
+        <w:t>gestión</w:t>
+      </w:r>
+      <w:r>
+        <w:rPr>
+          <w:rFonts w:ascii="Times New Roman" w:hAnsi="Times New Roman" w:cs="Times New Roman"/>
+        </w:rPr>
+        <w:t xml:space="preserve"> de la memoria</w:t>
+      </w:r>
+      <w:r>
+        <w:rPr>
+          <w:rFonts w:ascii="Times New Roman" w:hAnsi="Times New Roman" w:cs="Times New Roman"/>
+        </w:rPr>
+        <w:t xml:space="preserve"> y la optimización de los algoritmos a medida que se fueron presentando problemas</w:t>
+      </w:r>
+      <w:r>
+        <w:rPr>
+          <w:rFonts w:ascii="Times New Roman" w:hAnsi="Times New Roman" w:cs="Times New Roman"/>
+        </w:rPr>
+        <w:t xml:space="preserve"> buscando la correcta ejecución del programa</w:t>
+      </w:r>
+      <w:r>
+        <w:rPr>
+          <w:rFonts w:ascii="Times New Roman" w:hAnsi="Times New Roman" w:cs="Times New Roman"/>
+        </w:rPr>
+        <w:t>.</w:t>
+      </w:r>
     </w:p>
     <w:sectPr>
       <w:headerReference w:type="default" r:id="rId8"/>
@@ -3271,41 +4043,6 @@
 
 <file path=word/header1.xml><?xml version="1.0" encoding="utf-8"?>
 <w:hdr xmlns:wpc="http://schemas.microsoft.com/office/word/2010/wordprocessingCanvas" xmlns:cx="http://schemas.microsoft.com/office/drawing/2014/chartex" xmlns:cx1="http://schemas.microsoft.com/office/drawing/2015/9/8/chartex" xmlns:cx2="http://schemas.microsoft.com/office/drawing/2015/10/21/chartex" xmlns:cx3="http://schemas.microsoft.com/office/drawing/2016/5/9/chartex" xmlns:cx4="http://schemas.microsoft.com/office/drawing/2016/5/10/chartex" xmlns:cx5="http://schemas.microsoft.com/office/drawing/2016/5/11/chartex" xmlns:cx6="http://schemas.microsoft.com/office/drawing/2016/5/12/chartex" xmlns:cx7="http://schemas.microsoft.com/office/drawing/2016/5/13/chartex" xmlns:cx8="http://schemas.microsoft.com/office/drawing/2016/5/14/chartex" xmlns:mc="http://schemas.openxmlformats.org/markup-compatibility/2006" xmlns:aink="http://schemas.microsoft.com/office/drawing/2016/ink" xmlns:am3d="http://schemas.microsoft.com/office/drawing/2017/model3d" xmlns:o="urn:schemas-microsoft-com:office:office" xmlns:oel="http://schemas.microsoft.com/office/2019/extlst" xmlns:r="http://schemas.openxmlformats.org/officeDocument/2006/relationships" xmlns:m="http://schemas.openxmlformats.org/officeDocument/2006/math" xmlns:v="urn:schemas-microsoft-com:vml" xmlns:wp14="http://schemas.microsoft.com/office/word/2010/wordprocessingDrawing" xmlns:wp="http://schemas.openxmlformats.org/drawingml/2006/wordprocessingDrawing" xmlns:w10="urn:schemas-microsoft-com:office:word" xmlns:w="http://schemas.openxmlformats.org/wordprocessingml/2006/main" xmlns:w14="http://schemas.microsoft.com/office/word/2010/wordml" xmlns:w15="http://schemas.microsoft.com/office/word/2012/wordml" xmlns:w16cex="http://schemas.microsoft.com/office/word/2018/wordml/cex" xmlns:w16cid="http://schemas.microsoft.com/office/word/2016/wordml/cid" xmlns:w16="http://schemas.microsoft.com/office/word/2018/wordml" xmlns:w16du="http://schemas.microsoft.com/office/word/2023/wordml/word16du" xmlns:w16sdtdh="http://schemas.microsoft.com/office/word/2020/wordml/sdtdatahash" xmlns:w16se="http://schemas.microsoft.com/office/word/2015/wordml/symex" xmlns:wpg="http://schemas.microsoft.com/office/word/2010/wordprocessingGroup" xmlns:wpi="http://schemas.microsoft.com/office/word/2010/wordprocessingInk" xmlns:wne="http://schemas.microsoft.com/office/word/2006/wordml" xmlns:wps="http://schemas.microsoft.com/office/word/2010/wordprocessingShape" mc:Ignorable="w14 w15 w16se w16cid w16 w16cex w16sdtdh w16du wp14">
-  <w:sdt>
-    <w:sdtPr>
-      <w:id w:val="-1833909997"/>
-      <w:docPartObj>
-        <w:docPartGallery w:val="Page Numbers (Top of Page)"/>
-        <w:docPartUnique/>
-      </w:docPartObj>
-    </w:sdtPr>
-    <w:sdtContent>
-      <w:p>
-        <w:pPr>
-          <w:pStyle w:val="Encabezado"/>
-          <w:jc w:val="right"/>
-        </w:pPr>
-        <w:r>
-          <w:fldChar w:fldCharType="begin"/>
-        </w:r>
-        <w:r>
-          <w:instrText>PAGE   \* MERGEFORMAT</w:instrText>
-        </w:r>
-        <w:r>
-          <w:fldChar w:fldCharType="separate"/>
-        </w:r>
-        <w:r>
-          <w:rPr>
-            <w:lang w:val="es-ES"/>
-          </w:rPr>
-          <w:t>2</w:t>
-        </w:r>
-        <w:r>
-          <w:fldChar w:fldCharType="end"/>
-        </w:r>
-      </w:p>
-    </w:sdtContent>
-  </w:sdt>
   <w:p>
     <w:pPr>
       <w:pStyle w:val="Encabezado"/>
@@ -3534,7 +4271,7 @@
         <w:rFonts w:ascii="Times New Roman" w:eastAsiaTheme="minorHAnsi" w:hAnsi="Times New Roman" w:cs="Times New Roman" w:hint="default"/>
       </w:rPr>
     </w:lvl>
-    <w:lvl w:ilvl="1" w:tplc="240A0003" w:tentative="1">
+    <w:lvl w:ilvl="1" w:tplc="240A0003">
       <w:start w:val="1"/>
       <w:numFmt w:val="bullet"/>
       <w:lvlText w:val="o"/>
@@ -3721,13 +4458,13 @@
     </w:lvl>
   </w:abstractNum>
   <w:abstractNum w:abstractNumId="4" w15:restartNumberingAfterBreak="0">
-    <w:nsid w:val="74400AB0"/>
+    <w:nsid w:val="5BB61D05"/>
     <w:multiLevelType w:val="hybridMultilevel"/>
-    <w:tmpl w:val="3ED26C98"/>
-    <w:lvl w:ilvl="0" w:tplc="240A0019">
-      <w:start w:val="1"/>
-      <w:numFmt w:val="lowerLetter"/>
-      <w:lvlText w:val="%1."/>
+    <w:tmpl w:val="0B529872"/>
+    <w:lvl w:ilvl="0" w:tplc="237C9EAE">
+      <w:start w:val="17"/>
+      <w:numFmt w:val="decimal"/>
+      <w:lvlText w:val="%1"/>
       <w:lvlJc w:val="left"/>
       <w:pPr>
         <w:ind w:left="720" w:hanging="360"/>
@@ -3809,6 +4546,95 @@
       </w:pPr>
     </w:lvl>
   </w:abstractNum>
+  <w:abstractNum w:abstractNumId="5" w15:restartNumberingAfterBreak="0">
+    <w:nsid w:val="74400AB0"/>
+    <w:multiLevelType w:val="hybridMultilevel"/>
+    <w:tmpl w:val="3ED26C98"/>
+    <w:lvl w:ilvl="0" w:tplc="240A0019">
+      <w:start w:val="1"/>
+      <w:numFmt w:val="lowerLetter"/>
+      <w:lvlText w:val="%1."/>
+      <w:lvlJc w:val="left"/>
+      <w:pPr>
+        <w:ind w:left="720" w:hanging="360"/>
+      </w:pPr>
+      <w:rPr>
+        <w:rFonts w:hint="default"/>
+      </w:rPr>
+    </w:lvl>
+    <w:lvl w:ilvl="1" w:tplc="240A0019" w:tentative="1">
+      <w:start w:val="1"/>
+      <w:numFmt w:val="lowerLetter"/>
+      <w:lvlText w:val="%2."/>
+      <w:lvlJc w:val="left"/>
+      <w:pPr>
+        <w:ind w:left="1440" w:hanging="360"/>
+      </w:pPr>
+    </w:lvl>
+    <w:lvl w:ilvl="2" w:tplc="240A001B" w:tentative="1">
+      <w:start w:val="1"/>
+      <w:numFmt w:val="lowerRoman"/>
+      <w:lvlText w:val="%3."/>
+      <w:lvlJc w:val="right"/>
+      <w:pPr>
+        <w:ind w:left="2160" w:hanging="180"/>
+      </w:pPr>
+    </w:lvl>
+    <w:lvl w:ilvl="3" w:tplc="240A000F" w:tentative="1">
+      <w:start w:val="1"/>
+      <w:numFmt w:val="decimal"/>
+      <w:lvlText w:val="%4."/>
+      <w:lvlJc w:val="left"/>
+      <w:pPr>
+        <w:ind w:left="2880" w:hanging="360"/>
+      </w:pPr>
+    </w:lvl>
+    <w:lvl w:ilvl="4" w:tplc="240A0019" w:tentative="1">
+      <w:start w:val="1"/>
+      <w:numFmt w:val="lowerLetter"/>
+      <w:lvlText w:val="%5."/>
+      <w:lvlJc w:val="left"/>
+      <w:pPr>
+        <w:ind w:left="3600" w:hanging="360"/>
+      </w:pPr>
+    </w:lvl>
+    <w:lvl w:ilvl="5" w:tplc="240A001B" w:tentative="1">
+      <w:start w:val="1"/>
+      <w:numFmt w:val="lowerRoman"/>
+      <w:lvlText w:val="%6."/>
+      <w:lvlJc w:val="right"/>
+      <w:pPr>
+        <w:ind w:left="4320" w:hanging="180"/>
+      </w:pPr>
+    </w:lvl>
+    <w:lvl w:ilvl="6" w:tplc="240A000F" w:tentative="1">
+      <w:start w:val="1"/>
+      <w:numFmt w:val="decimal"/>
+      <w:lvlText w:val="%7."/>
+      <w:lvlJc w:val="left"/>
+      <w:pPr>
+        <w:ind w:left="5040" w:hanging="360"/>
+      </w:pPr>
+    </w:lvl>
+    <w:lvl w:ilvl="7" w:tplc="240A0019" w:tentative="1">
+      <w:start w:val="1"/>
+      <w:numFmt w:val="lowerLetter"/>
+      <w:lvlText w:val="%8."/>
+      <w:lvlJc w:val="left"/>
+      <w:pPr>
+        <w:ind w:left="5760" w:hanging="360"/>
+      </w:pPr>
+    </w:lvl>
+    <w:lvl w:ilvl="8" w:tplc="240A001B" w:tentative="1">
+      <w:start w:val="1"/>
+      <w:numFmt w:val="lowerRoman"/>
+      <w:lvlText w:val="%9."/>
+      <w:lvlJc w:val="right"/>
+      <w:pPr>
+        <w:ind w:left="6480" w:hanging="180"/>
+      </w:pPr>
+    </w:lvl>
+  </w:abstractNum>
   <w:num w:numId="1" w16cid:durableId="621154316">
     <w:abstractNumId w:val="1"/>
   </w:num>
@@ -3816,13 +4642,16 @@
     <w:abstractNumId w:val="3"/>
   </w:num>
   <w:num w:numId="3" w16cid:durableId="1276983717">
-    <w:abstractNumId w:val="4"/>
+    <w:abstractNumId w:val="5"/>
   </w:num>
   <w:num w:numId="4" w16cid:durableId="505629587">
     <w:abstractNumId w:val="0"/>
   </w:num>
   <w:num w:numId="5" w16cid:durableId="782266435">
     <w:abstractNumId w:val="2"/>
+  </w:num>
+  <w:num w:numId="6" w16cid:durableId="2083333122">
+    <w:abstractNumId w:val="4"/>
   </w:num>
 </w:numbering>
 </file>
@@ -4789,6 +5618,41 @@
     <w:uiPriority w:val="99"/>
     <w:rsid w:val="006F2795"/>
   </w:style>
+  <w:style w:type="character" w:styleId="Hipervnculo">
+    <w:name w:val="Hyperlink"/>
+    <w:basedOn w:val="Fuentedeprrafopredeter"/>
+    <w:uiPriority w:val="99"/>
+    <w:unhideWhenUsed/>
+    <w:rsid w:val="000D4C99"/>
+    <w:rPr>
+      <w:color w:val="467886" w:themeColor="hyperlink"/>
+      <w:u w:val="single"/>
+    </w:rPr>
+  </w:style>
+  <w:style w:type="character" w:styleId="Mencinsinresolver">
+    <w:name w:val="Unresolved Mention"/>
+    <w:basedOn w:val="Fuentedeprrafopredeter"/>
+    <w:uiPriority w:val="99"/>
+    <w:semiHidden/>
+    <w:unhideWhenUsed/>
+    <w:rsid w:val="000D4C99"/>
+    <w:rPr>
+      <w:color w:val="605E5C"/>
+      <w:shd w:val="clear" w:color="auto" w:fill="E1DFDD"/>
+    </w:rPr>
+  </w:style>
+  <w:style w:type="character" w:styleId="Hipervnculovisitado">
+    <w:name w:val="FollowedHyperlink"/>
+    <w:basedOn w:val="Fuentedeprrafopredeter"/>
+    <w:uiPriority w:val="99"/>
+    <w:semiHidden/>
+    <w:unhideWhenUsed/>
+    <w:rsid w:val="00357891"/>
+    <w:rPr>
+      <w:color w:val="96607D" w:themeColor="followedHyperlink"/>
+      <w:u w:val="single"/>
+    </w:rPr>
+  </w:style>
 </w:styles>
 </file>
 

</xml_diff>